<commit_message>
/ ‘Research Notes/Nodejs - Research 1st week for express.docx’
</commit_message>
<xml_diff>
--- a/Research Notes/Nodejs - Research 1st week for express.docx
+++ b/Research Notes/Nodejs - Research 1st week for express.docx
@@ -1,69 +1,286 @@
 
 <file path=word/document.xml><?xml version="1.0" encoding="utf-8"?>
-<w:document xmlns:r="http://schemas.openxmlformats.org/officeDocument/2006/relationships" xmlns:wp="http://schemas.openxmlformats.org/drawingml/2006/wordprocessingDrawing" xmlns:w="http://schemas.openxmlformats.org/wordprocessingml/2006/main" xmlns:w10="urn:schemas-microsoft-com:office:word" xmlns:w14="http://schemas.microsoft.com/office/word/2010/wordml" xmlns:wps="http://schemas.microsoft.com/office/word/2010/wordprocessingShape" xmlns:wpg="http://schemas.microsoft.com/office/word/2010/wordprocessingGroup" xmlns:mc="http://schemas.openxmlformats.org/markup-compatibility/2006" xmlns:v="urn:schemas-microsoft-com:vml" xmlns:o="urn:schemas-microsoft-com:office:office" xmlns:m="http://schemas.openxmlformats.org/officeDocument/2006/math" mc:Ignorable="w14">
+<w:document xmlns:wpc="http://schemas.microsoft.com/office/word/2010/wordprocessingCanvas" xmlns:cx="http://schemas.microsoft.com/office/drawing/2014/chartex" xmlns:cx1="http://schemas.microsoft.com/office/drawing/2015/9/8/chartex" xmlns:cx2="http://schemas.microsoft.com/office/drawing/2015/10/21/chartex" xmlns:cx3="http://schemas.microsoft.com/office/drawing/2016/5/9/chartex" xmlns:cx4="http://schemas.microsoft.com/office/drawing/2016/5/10/chartex" xmlns:cx5="http://schemas.microsoft.com/office/drawing/2016/5/11/chartex" xmlns:cx6="http://schemas.microsoft.com/office/drawing/2016/5/12/chartex" xmlns:cx7="http://schemas.microsoft.com/office/drawing/2016/5/13/chartex" xmlns:cx8="http://schemas.microsoft.com/office/drawing/2016/5/14/chartex" xmlns:mc="http://schemas.openxmlformats.org/markup-compatibility/2006" xmlns:aink="http://schemas.microsoft.com/office/drawing/2016/ink" xmlns:am3d="http://schemas.microsoft.com/office/drawing/2017/model3d" xmlns:o="urn:schemas-microsoft-com:office:office" xmlns:r="http://schemas.openxmlformats.org/officeDocument/2006/relationships" xmlns:m="http://schemas.openxmlformats.org/officeDocument/2006/math" xmlns:v="urn:schemas-microsoft-com:vml" xmlns:wp14="http://schemas.microsoft.com/office/word/2010/wordprocessingDrawing" xmlns:wp="http://schemas.openxmlformats.org/drawingml/2006/wordprocessingDrawing" xmlns:w10="urn:schemas-microsoft-com:office:word" xmlns:w="http://schemas.openxmlformats.org/wordprocessingml/2006/main" xmlns:w14="http://schemas.microsoft.com/office/word/2010/wordml" xmlns:w15="http://schemas.microsoft.com/office/word/2012/wordml" xmlns:w16cid="http://schemas.microsoft.com/office/word/2016/wordml/cid" xmlns:w16se="http://schemas.microsoft.com/office/word/2015/wordml/symex" xmlns:wpg="http://schemas.microsoft.com/office/word/2010/wordprocessingGroup" xmlns:wpi="http://schemas.microsoft.com/office/word/2010/wordprocessingInk" xmlns:wne="http://schemas.microsoft.com/office/word/2006/wordml" xmlns:wps="http://schemas.microsoft.com/office/word/2010/wordprocessingShape" mc:Ignorable="w14 w15 w16se w16cid wp14">
   <w:background w:color="FFFFFF"/>
   <w:body>
     <w:p>
       <w:pPr>
         <w:pStyle w:val="Body"/>
         <w:jc w:val="center"/>
+        <w:rPr>
+          <w:rFonts w:hint="eastAsia"/>
+        </w:rPr>
       </w:pPr>
     </w:p>
     <w:p>
       <w:pPr>
         <w:pStyle w:val="Body"/>
-        <w:jc w:val="left"/>
+        <w:rPr>
+          <w:rFonts w:hint="eastAsia"/>
+        </w:rPr>
       </w:pPr>
       <w:r>
         <w:rPr>
-          <w:rtl w:val="0"/>
-          <w:lang w:val="en-US"/>
-        </w:rPr>
-        <w:t>Express.js, that is a web application framework for node.js. It is designed for building web application and APIs with javascript. It has been called the de facto standard server framework for Node.js. (From Wikipedia)</w:t>
+          <w:lang w:val="en-US"/>
+        </w:rPr>
+        <w:t xml:space="preserve">Express.js, </w:t>
+      </w:r>
+      <w:r>
+        <w:rPr>
+          <w:lang w:val="en-US"/>
+        </w:rPr>
+        <w:t xml:space="preserve">which </w:t>
+      </w:r>
+      <w:r>
+        <w:rPr>
+          <w:lang w:val="en-US"/>
+        </w:rPr>
+        <w:t>is a web application framework for node.js</w:t>
+      </w:r>
+      <w:r>
+        <w:rPr>
+          <w:lang w:val="en-US"/>
+        </w:rPr>
+        <w:t xml:space="preserve"> </w:t>
+      </w:r>
+      <w:r>
+        <w:rPr>
+          <w:lang w:val="en-US"/>
+        </w:rPr>
+        <w:t xml:space="preserve">is designed </w:t>
+      </w:r>
+      <w:r>
+        <w:rPr>
+          <w:lang w:val="en-US"/>
+        </w:rPr>
+        <w:t>to help with</w:t>
+      </w:r>
+      <w:r>
+        <w:rPr>
+          <w:lang w:val="en-US"/>
+        </w:rPr>
+        <w:t xml:space="preserve"> building web application</w:t>
+      </w:r>
+      <w:r>
+        <w:rPr>
+          <w:lang w:val="en-US"/>
+        </w:rPr>
+        <w:t>s</w:t>
+      </w:r>
+      <w:r>
+        <w:rPr>
+          <w:lang w:val="en-US"/>
+        </w:rPr>
+        <w:t xml:space="preserve"> and APIs </w:t>
+      </w:r>
+      <w:r>
+        <w:rPr>
+          <w:lang w:val="en-US"/>
+        </w:rPr>
+        <w:t>using</w:t>
+      </w:r>
+      <w:r>
+        <w:rPr>
+          <w:lang w:val="en-US"/>
+        </w:rPr>
+        <w:t xml:space="preserve"> </w:t>
+      </w:r>
+      <w:proofErr w:type="spellStart"/>
+      <w:r>
+        <w:rPr>
+          <w:lang w:val="en-US"/>
+        </w:rPr>
+        <w:t>javascript</w:t>
+      </w:r>
+      <w:proofErr w:type="spellEnd"/>
+      <w:r>
+        <w:rPr>
+          <w:lang w:val="en-US"/>
+        </w:rPr>
+        <w:t xml:space="preserve">. It </w:t>
+      </w:r>
+      <w:r>
+        <w:rPr>
+          <w:lang w:val="en-US"/>
+        </w:rPr>
+        <w:t>is often referred to as</w:t>
+      </w:r>
+      <w:r>
+        <w:rPr>
+          <w:lang w:val="en-US"/>
+        </w:rPr>
+        <w:t xml:space="preserve"> the de facto </w:t>
+      </w:r>
+      <w:r>
+        <w:rPr>
+          <w:lang w:val="en-US"/>
+        </w:rPr>
+        <w:t>server framework for Node.js. (From Wikipedia)</w:t>
       </w:r>
     </w:p>
     <w:p>
       <w:pPr>
         <w:pStyle w:val="Body"/>
-        <w:jc w:val="left"/>
+        <w:rPr>
+          <w:rFonts w:hint="eastAsia"/>
+        </w:rPr>
       </w:pPr>
     </w:p>
     <w:p>
       <w:pPr>
         <w:pStyle w:val="Body"/>
-        <w:jc w:val="left"/>
+        <w:rPr>
+          <w:rFonts w:hint="eastAsia"/>
+        </w:rPr>
       </w:pPr>
       <w:r>
         <w:rPr>
-          <w:rtl w:val="0"/>
-          <w:lang w:val="en-US"/>
-        </w:rPr>
-        <w:t>Express.js e</w:t>
-      </w:r>
-      <w:r>
-        <w:rPr>
-          <w:rtl w:val="0"/>
-          <w:lang w:val="es-ES_tradnl"/>
-        </w:rPr>
-        <w:t>ncapsulat</w:t>
-      </w:r>
-      <w:r>
-        <w:rPr>
-          <w:rtl w:val="0"/>
-          <w:lang w:val="en-US"/>
-        </w:rPr>
-        <w:t>e a number of functions and solution for nodejs. It help the developers not only focus on the business rules implementation and design, and also simplify</w:t>
-      </w:r>
-      <w:r>
-        <w:rPr>
-          <w:rtl w:val="0"/>
+          <w:lang w:val="en-US"/>
+        </w:rPr>
+        <w:t xml:space="preserve">Express.js </w:t>
+      </w:r>
+      <w:r>
+        <w:rPr>
+          <w:lang w:val="en-US"/>
+        </w:rPr>
+        <w:t>encapsulates</w:t>
+      </w:r>
+      <w:r>
+        <w:rPr>
+          <w:lang w:val="en-US"/>
+        </w:rPr>
+        <w:t xml:space="preserve"> </w:t>
+      </w:r>
+      <w:proofErr w:type="gramStart"/>
+      <w:r>
+        <w:rPr>
+          <w:lang w:val="en-US"/>
+        </w:rPr>
+        <w:t xml:space="preserve">a </w:t>
+      </w:r>
+      <w:r>
+        <w:rPr>
+          <w:lang w:val="en-US"/>
+        </w:rPr>
+        <w:t xml:space="preserve">large </w:t>
+      </w:r>
+      <w:r>
+        <w:rPr>
+          <w:lang w:val="en-US"/>
+        </w:rPr>
+        <w:t>number of</w:t>
+      </w:r>
+      <w:proofErr w:type="gramEnd"/>
+      <w:r>
+        <w:rPr>
+          <w:lang w:val="en-US"/>
+        </w:rPr>
+        <w:t xml:space="preserve"> functions and solution</w:t>
+      </w:r>
+      <w:r>
+        <w:rPr>
+          <w:lang w:val="en-US"/>
+        </w:rPr>
+        <w:t>s</w:t>
+      </w:r>
+      <w:r>
+        <w:rPr>
+          <w:lang w:val="en-US"/>
+        </w:rPr>
+        <w:t xml:space="preserve"> for </w:t>
+      </w:r>
+      <w:r>
+        <w:rPr>
+          <w:lang w:val="en-US"/>
+        </w:rPr>
+        <w:t>N</w:t>
+      </w:r>
+      <w:r>
+        <w:rPr>
+          <w:lang w:val="en-US"/>
+        </w:rPr>
+        <w:t>ode</w:t>
+      </w:r>
+      <w:r>
+        <w:rPr>
+          <w:lang w:val="en-US"/>
+        </w:rPr>
+        <w:t>.</w:t>
+      </w:r>
+      <w:r>
+        <w:rPr>
+          <w:lang w:val="en-US"/>
+        </w:rPr>
+        <w:t>js</w:t>
+      </w:r>
+      <w:r>
+        <w:rPr>
+          <w:lang w:val="en-US"/>
+        </w:rPr>
+        <w:t>. This allows</w:t>
+      </w:r>
+      <w:r>
+        <w:rPr>
+          <w:lang w:val="en-US"/>
+        </w:rPr>
+        <w:t xml:space="preserve"> developers </w:t>
+      </w:r>
+      <w:r>
+        <w:rPr>
+          <w:lang w:val="en-US"/>
+        </w:rPr>
+        <w:t xml:space="preserve">to </w:t>
+      </w:r>
+      <w:r>
+        <w:rPr>
+          <w:lang w:val="en-US"/>
+        </w:rPr>
+        <w:t xml:space="preserve">not only focus on </w:t>
+      </w:r>
+      <w:r>
+        <w:rPr>
+          <w:lang w:val="en-US"/>
+        </w:rPr>
+        <w:t xml:space="preserve">business rules implementation and design, </w:t>
+      </w:r>
+      <w:r>
+        <w:rPr>
+          <w:lang w:val="en-US"/>
+        </w:rPr>
+        <w:t>but</w:t>
+      </w:r>
+      <w:r>
+        <w:rPr>
+          <w:lang w:val="en-US"/>
+        </w:rPr>
+        <w:t xml:space="preserve"> also</w:t>
+      </w:r>
+      <w:r>
+        <w:rPr>
+          <w:lang w:val="en-US"/>
+        </w:rPr>
+        <w:t xml:space="preserve"> helps in</w:t>
+      </w:r>
+      <w:r>
+        <w:rPr>
+          <w:lang w:val="en-US"/>
+        </w:rPr>
+        <w:t xml:space="preserve"> simplify</w:t>
+      </w:r>
+      <w:r>
+        <w:rPr>
+          <w:lang w:val="en-US"/>
+        </w:rPr>
+        <w:t>ing the overall</w:t>
+      </w:r>
+      <w:r>
+        <w:rPr>
           <w:lang w:val="zh-CN" w:eastAsia="zh-CN"/>
         </w:rPr>
         <w:t xml:space="preserve"> </w:t>
       </w:r>
       <w:r>
         <w:rPr>
-          <w:rtl w:val="0"/>
           <w:lang w:val="en-US"/>
         </w:rPr>
         <w:t xml:space="preserve">development cycle. </w:t>
@@ -72,59 +289,96 @@
     <w:p>
       <w:pPr>
         <w:pStyle w:val="Body"/>
-        <w:jc w:val="left"/>
+        <w:rPr>
+          <w:rFonts w:hint="eastAsia"/>
+        </w:rPr>
       </w:pPr>
     </w:p>
     <w:p>
       <w:pPr>
         <w:pStyle w:val="Body"/>
-        <w:jc w:val="left"/>
+        <w:rPr>
+          <w:rFonts w:hint="eastAsia"/>
+        </w:rPr>
       </w:pPr>
       <w:r>
         <w:rPr>
-          <w:rtl w:val="0"/>
-          <w:lang w:val="en-US"/>
-        </w:rPr>
-        <w:t>Express provides rich APIs for web development, the following link is the interfaces of express:</w:t>
+          <w:lang w:val="en-US"/>
+        </w:rPr>
+        <w:t>Express</w:t>
+      </w:r>
+      <w:r>
+        <w:rPr>
+          <w:lang w:val="en-US"/>
+        </w:rPr>
+        <w:t>.js also</w:t>
+      </w:r>
+      <w:r>
+        <w:rPr>
+          <w:lang w:val="en-US"/>
+        </w:rPr>
+        <w:t xml:space="preserve"> provides rich APIs for web development, the following</w:t>
+      </w:r>
+      <w:r>
+        <w:rPr>
+          <w:lang w:val="en-US"/>
+        </w:rPr>
+        <w:t xml:space="preserve"> is a</w:t>
+      </w:r>
+      <w:r>
+        <w:rPr>
+          <w:lang w:val="en-US"/>
+        </w:rPr>
+        <w:t xml:space="preserve"> link </w:t>
+      </w:r>
+      <w:r>
+        <w:rPr>
+          <w:lang w:val="en-US"/>
+        </w:rPr>
+        <w:t>to</w:t>
+      </w:r>
+      <w:r>
+        <w:rPr>
+          <w:lang w:val="en-US"/>
+        </w:rPr>
+        <w:t xml:space="preserve"> the interfaces </w:t>
+      </w:r>
+      <w:r>
+        <w:rPr>
+          <w:lang w:val="en-US"/>
+        </w:rPr>
+        <w:t>used by</w:t>
+      </w:r>
+      <w:bookmarkStart w:id="0" w:name="_GoBack"/>
+      <w:bookmarkEnd w:id="0"/>
+      <w:r>
+        <w:rPr>
+          <w:lang w:val="en-US"/>
+        </w:rPr>
+        <w:t xml:space="preserve"> express:</w:t>
       </w:r>
     </w:p>
     <w:p>
       <w:pPr>
         <w:pStyle w:val="Body"/>
-        <w:jc w:val="left"/>
+        <w:rPr>
+          <w:rFonts w:hint="eastAsia"/>
+        </w:rPr>
       </w:pPr>
-      <w:r>
-        <w:rPr>
-          <w:rStyle w:val="Hyperlink.0"/>
-        </w:rPr>
-        <w:fldChar w:fldCharType="begin" w:fldLock="0"/>
-      </w:r>
-      <w:r>
-        <w:rPr>
-          <w:rStyle w:val="Hyperlink.0"/>
-        </w:rPr>
-        <w:instrText xml:space="preserve"> HYPERLINK "https://expressjs.com/en/4x/api.html"</w:instrText>
-      </w:r>
-      <w:r>
-        <w:rPr>
-          <w:rStyle w:val="Hyperlink.0"/>
-        </w:rPr>
-        <w:fldChar w:fldCharType="separate" w:fldLock="0"/>
-      </w:r>
-      <w:r>
-        <w:rPr>
-          <w:rStyle w:val="Hyperlink.0"/>
-          <w:rtl w:val="0"/>
-        </w:rPr>
-        <w:t>https://expressjs.com/en/4x/api.html</w:t>
-      </w:r>
-      <w:r>
-        <w:rPr/>
-        <w:fldChar w:fldCharType="end" w:fldLock="0"/>
-      </w:r>
-      <w:r>
+      <w:hyperlink r:id="rId6" w:history="1">
+        <w:r>
+          <w:rPr>
+            <w:rStyle w:val="Hyperlink0"/>
+          </w:rPr>
+          <w:t>https://expressjs.com/en/4x/api.html</w:t>
+        </w:r>
+      </w:hyperlink>
+      <w:r>
+        <w:rPr>
+          <w:noProof/>
+        </w:rPr>
         <w:drawing>
-          <wp:anchor distT="152400" distB="152400" distL="152400" distR="152400" simplePos="0" relativeHeight="251659264" behindDoc="0" locked="0" layoutInCell="1" allowOverlap="1">
+          <wp:anchor distT="152400" distB="152400" distL="152400" distR="152400" simplePos="0" relativeHeight="251659264" behindDoc="0" locked="0" layoutInCell="1" allowOverlap="1" wp14:anchorId="11F65324" wp14:editId="31E03D3B">
             <wp:simplePos x="0" y="0"/>
             <wp:positionH relativeFrom="margin">
               <wp:posOffset>642758</wp:posOffset>
@@ -147,7 +401,7 @@
                     </pic:cNvPicPr>
                   </pic:nvPicPr>
                   <pic:blipFill>
-                    <a:blip r:embed="rId4">
+                    <a:blip r:embed="rId7">
                       <a:extLst/>
                     </a:blip>
                     <a:stretch>
@@ -176,75 +430,78 @@
       </w:r>
     </w:p>
     <w:sectPr>
-      <w:headerReference w:type="default" r:id="rId5"/>
-      <w:footerReference w:type="default" r:id="rId6"/>
-      <w:pgSz w:w="12240" w:h="15840" w:orient="portrait"/>
-      <w:pgMar w:top="1440" w:right="1440" w:bottom="1440" w:left="1440" w:header="720" w:footer="864"/>
-      <w:bidi w:val="0"/>
+      <w:headerReference w:type="default" r:id="rId8"/>
+      <w:footerReference w:type="default" r:id="rId9"/>
+      <w:pgSz w:w="12240" w:h="15840"/>
+      <w:pgMar w:top="1440" w:right="1440" w:bottom="1440" w:left="1440" w:header="720" w:footer="864" w:gutter="0"/>
+      <w:cols w:space="720"/>
     </w:sectPr>
   </w:body>
 </w:document>
 </file>
 
+<file path=word/endnotes.xml><?xml version="1.0" encoding="utf-8"?>
+<w:endnotes xmlns:wpc="http://schemas.microsoft.com/office/word/2010/wordprocessingCanvas" xmlns:cx="http://schemas.microsoft.com/office/drawing/2014/chartex" xmlns:cx1="http://schemas.microsoft.com/office/drawing/2015/9/8/chartex" xmlns:cx2="http://schemas.microsoft.com/office/drawing/2015/10/21/chartex" xmlns:cx3="http://schemas.microsoft.com/office/drawing/2016/5/9/chartex" xmlns:cx4="http://schemas.microsoft.com/office/drawing/2016/5/10/chartex" xmlns:cx5="http://schemas.microsoft.com/office/drawing/2016/5/11/chartex" xmlns:cx6="http://schemas.microsoft.com/office/drawing/2016/5/12/chartex" xmlns:cx7="http://schemas.microsoft.com/office/drawing/2016/5/13/chartex" xmlns:cx8="http://schemas.microsoft.com/office/drawing/2016/5/14/chartex" xmlns:mc="http://schemas.openxmlformats.org/markup-compatibility/2006" xmlns:aink="http://schemas.microsoft.com/office/drawing/2016/ink" xmlns:am3d="http://schemas.microsoft.com/office/drawing/2017/model3d" xmlns:o="urn:schemas-microsoft-com:office:office" xmlns:r="http://schemas.openxmlformats.org/officeDocument/2006/relationships" xmlns:m="http://schemas.openxmlformats.org/officeDocument/2006/math" xmlns:v="urn:schemas-microsoft-com:vml" xmlns:wp14="http://schemas.microsoft.com/office/word/2010/wordprocessingDrawing" xmlns:wp="http://schemas.openxmlformats.org/drawingml/2006/wordprocessingDrawing" xmlns:w10="urn:schemas-microsoft-com:office:word" xmlns:w="http://schemas.openxmlformats.org/wordprocessingml/2006/main" xmlns:w14="http://schemas.microsoft.com/office/word/2010/wordml" xmlns:w15="http://schemas.microsoft.com/office/word/2012/wordml" xmlns:w16cid="http://schemas.microsoft.com/office/word/2016/wordml/cid" xmlns:w16se="http://schemas.microsoft.com/office/word/2015/wordml/symex" xmlns:wpg="http://schemas.microsoft.com/office/word/2010/wordprocessingGroup" xmlns:wpi="http://schemas.microsoft.com/office/word/2010/wordprocessingInk" xmlns:wne="http://schemas.microsoft.com/office/word/2006/wordml" xmlns:wps="http://schemas.microsoft.com/office/word/2010/wordprocessingShape" mc:Ignorable="w14 w15 w16se w16cid wp14">
+  <w:endnote w:type="separator" w:id="-1">
+    <w:p>
+      <w:r>
+        <w:separator/>
+      </w:r>
+    </w:p>
+  </w:endnote>
+  <w:endnote w:type="continuationSeparator" w:id="0">
+    <w:p>
+      <w:r>
+        <w:continuationSeparator/>
+      </w:r>
+    </w:p>
+  </w:endnote>
+</w:endnotes>
+</file>
+
 <file path=word/footer1.xml><?xml version="1.0" encoding="utf-8"?>
-<w:ftr xmlns:r="http://schemas.openxmlformats.org/officeDocument/2006/relationships" xmlns:wp="http://schemas.openxmlformats.org/drawingml/2006/wordprocessingDrawing" xmlns:w="http://schemas.openxmlformats.org/wordprocessingml/2006/main" xmlns:w10="urn:schemas-microsoft-com:office:word" xmlns:w14="http://schemas.microsoft.com/office/word/2010/wordml" xmlns:wps="http://schemas.microsoft.com/office/word/2010/wordprocessingShape" xmlns:wpg="http://schemas.microsoft.com/office/word/2010/wordprocessingGroup" xmlns:mc="http://schemas.openxmlformats.org/markup-compatibility/2006" xmlns:v="urn:schemas-microsoft-com:vml" xmlns:o="urn:schemas-microsoft-com:office:office" xmlns:m="http://schemas.openxmlformats.org/officeDocument/2006/math" mc:Ignorable="w14">
-  <w:p>
-    <w:r/>
-  </w:p>
+<w:ftr xmlns:wpc="http://schemas.microsoft.com/office/word/2010/wordprocessingCanvas" xmlns:cx="http://schemas.microsoft.com/office/drawing/2014/chartex" xmlns:cx1="http://schemas.microsoft.com/office/drawing/2015/9/8/chartex" xmlns:cx2="http://schemas.microsoft.com/office/drawing/2015/10/21/chartex" xmlns:cx3="http://schemas.microsoft.com/office/drawing/2016/5/9/chartex" xmlns:cx4="http://schemas.microsoft.com/office/drawing/2016/5/10/chartex" xmlns:cx5="http://schemas.microsoft.com/office/drawing/2016/5/11/chartex" xmlns:cx6="http://schemas.microsoft.com/office/drawing/2016/5/12/chartex" xmlns:cx7="http://schemas.microsoft.com/office/drawing/2016/5/13/chartex" xmlns:cx8="http://schemas.microsoft.com/office/drawing/2016/5/14/chartex" xmlns:mc="http://schemas.openxmlformats.org/markup-compatibility/2006" xmlns:aink="http://schemas.microsoft.com/office/drawing/2016/ink" xmlns:am3d="http://schemas.microsoft.com/office/drawing/2017/model3d" xmlns:o="urn:schemas-microsoft-com:office:office" xmlns:r="http://schemas.openxmlformats.org/officeDocument/2006/relationships" xmlns:m="http://schemas.openxmlformats.org/officeDocument/2006/math" xmlns:v="urn:schemas-microsoft-com:vml" xmlns:wp14="http://schemas.microsoft.com/office/word/2010/wordprocessingDrawing" xmlns:wp="http://schemas.openxmlformats.org/drawingml/2006/wordprocessingDrawing" xmlns:w10="urn:schemas-microsoft-com:office:word" xmlns:w="http://schemas.openxmlformats.org/wordprocessingml/2006/main" xmlns:w14="http://schemas.microsoft.com/office/word/2010/wordml" xmlns:w15="http://schemas.microsoft.com/office/word/2012/wordml" xmlns:w16cid="http://schemas.microsoft.com/office/word/2016/wordml/cid" xmlns:w16se="http://schemas.microsoft.com/office/word/2015/wordml/symex" xmlns:wpg="http://schemas.microsoft.com/office/word/2010/wordprocessingGroup" xmlns:wpi="http://schemas.microsoft.com/office/word/2010/wordprocessingInk" xmlns:wne="http://schemas.microsoft.com/office/word/2006/wordml" xmlns:wps="http://schemas.microsoft.com/office/word/2010/wordprocessingShape" mc:Ignorable="w14 w15 w16se w16cid wp14">
+  <w:p/>
 </w:ftr>
 </file>
 
+<file path=word/footnotes.xml><?xml version="1.0" encoding="utf-8"?>
+<w:footnotes xmlns:wpc="http://schemas.microsoft.com/office/word/2010/wordprocessingCanvas" xmlns:cx="http://schemas.microsoft.com/office/drawing/2014/chartex" xmlns:cx1="http://schemas.microsoft.com/office/drawing/2015/9/8/chartex" xmlns:cx2="http://schemas.microsoft.com/office/drawing/2015/10/21/chartex" xmlns:cx3="http://schemas.microsoft.com/office/drawing/2016/5/9/chartex" xmlns:cx4="http://schemas.microsoft.com/office/drawing/2016/5/10/chartex" xmlns:cx5="http://schemas.microsoft.com/office/drawing/2016/5/11/chartex" xmlns:cx6="http://schemas.microsoft.com/office/drawing/2016/5/12/chartex" xmlns:cx7="http://schemas.microsoft.com/office/drawing/2016/5/13/chartex" xmlns:cx8="http://schemas.microsoft.com/office/drawing/2016/5/14/chartex" xmlns:mc="http://schemas.openxmlformats.org/markup-compatibility/2006" xmlns:aink="http://schemas.microsoft.com/office/drawing/2016/ink" xmlns:am3d="http://schemas.microsoft.com/office/drawing/2017/model3d" xmlns:o="urn:schemas-microsoft-com:office:office" xmlns:r="http://schemas.openxmlformats.org/officeDocument/2006/relationships" xmlns:m="http://schemas.openxmlformats.org/officeDocument/2006/math" xmlns:v="urn:schemas-microsoft-com:vml" xmlns:wp14="http://schemas.microsoft.com/office/word/2010/wordprocessingDrawing" xmlns:wp="http://schemas.openxmlformats.org/drawingml/2006/wordprocessingDrawing" xmlns:w10="urn:schemas-microsoft-com:office:word" xmlns:w="http://schemas.openxmlformats.org/wordprocessingml/2006/main" xmlns:w14="http://schemas.microsoft.com/office/word/2010/wordml" xmlns:w15="http://schemas.microsoft.com/office/word/2012/wordml" xmlns:w16cid="http://schemas.microsoft.com/office/word/2016/wordml/cid" xmlns:w16se="http://schemas.microsoft.com/office/word/2015/wordml/symex" xmlns:wpg="http://schemas.microsoft.com/office/word/2010/wordprocessingGroup" xmlns:wpi="http://schemas.microsoft.com/office/word/2010/wordprocessingInk" xmlns:wne="http://schemas.microsoft.com/office/word/2006/wordml" xmlns:wps="http://schemas.microsoft.com/office/word/2010/wordprocessingShape" mc:Ignorable="w14 w15 w16se w16cid wp14">
+  <w:footnote w:type="separator" w:id="-1">
+    <w:p>
+      <w:r>
+        <w:separator/>
+      </w:r>
+    </w:p>
+  </w:footnote>
+  <w:footnote w:type="continuationSeparator" w:id="0">
+    <w:p>
+      <w:r>
+        <w:continuationSeparator/>
+      </w:r>
+    </w:p>
+  </w:footnote>
+</w:footnotes>
+</file>
+
 <file path=word/header1.xml><?xml version="1.0" encoding="utf-8"?>
-<w:hdr xmlns:r="http://schemas.openxmlformats.org/officeDocument/2006/relationships" xmlns:wp="http://schemas.openxmlformats.org/drawingml/2006/wordprocessingDrawing" xmlns:w="http://schemas.openxmlformats.org/wordprocessingml/2006/main" xmlns:w10="urn:schemas-microsoft-com:office:word" xmlns:w14="http://schemas.microsoft.com/office/word/2010/wordml" xmlns:wps="http://schemas.microsoft.com/office/word/2010/wordprocessingShape" xmlns:wpg="http://schemas.microsoft.com/office/word/2010/wordprocessingGroup" xmlns:mc="http://schemas.openxmlformats.org/markup-compatibility/2006" xmlns:v="urn:schemas-microsoft-com:vml" xmlns:o="urn:schemas-microsoft-com:office:office" xmlns:m="http://schemas.openxmlformats.org/officeDocument/2006/math" mc:Ignorable="w14">
-  <w:p>
-    <w:r/>
-  </w:p>
+<w:hdr xmlns:wpc="http://schemas.microsoft.com/office/word/2010/wordprocessingCanvas" xmlns:cx="http://schemas.microsoft.com/office/drawing/2014/chartex" xmlns:cx1="http://schemas.microsoft.com/office/drawing/2015/9/8/chartex" xmlns:cx2="http://schemas.microsoft.com/office/drawing/2015/10/21/chartex" xmlns:cx3="http://schemas.microsoft.com/office/drawing/2016/5/9/chartex" xmlns:cx4="http://schemas.microsoft.com/office/drawing/2016/5/10/chartex" xmlns:cx5="http://schemas.microsoft.com/office/drawing/2016/5/11/chartex" xmlns:cx6="http://schemas.microsoft.com/office/drawing/2016/5/12/chartex" xmlns:cx7="http://schemas.microsoft.com/office/drawing/2016/5/13/chartex" xmlns:cx8="http://schemas.microsoft.com/office/drawing/2016/5/14/chartex" xmlns:mc="http://schemas.openxmlformats.org/markup-compatibility/2006" xmlns:aink="http://schemas.microsoft.com/office/drawing/2016/ink" xmlns:am3d="http://schemas.microsoft.com/office/drawing/2017/model3d" xmlns:o="urn:schemas-microsoft-com:office:office" xmlns:r="http://schemas.openxmlformats.org/officeDocument/2006/relationships" xmlns:m="http://schemas.openxmlformats.org/officeDocument/2006/math" xmlns:v="urn:schemas-microsoft-com:vml" xmlns:wp14="http://schemas.microsoft.com/office/word/2010/wordprocessingDrawing" xmlns:wp="http://schemas.openxmlformats.org/drawingml/2006/wordprocessingDrawing" xmlns:w10="urn:schemas-microsoft-com:office:word" xmlns:w="http://schemas.openxmlformats.org/wordprocessingml/2006/main" xmlns:w14="http://schemas.microsoft.com/office/word/2010/wordml" xmlns:w15="http://schemas.microsoft.com/office/word/2012/wordml" xmlns:w16cid="http://schemas.microsoft.com/office/word/2016/wordml/cid" xmlns:w16se="http://schemas.microsoft.com/office/word/2015/wordml/symex" xmlns:wpg="http://schemas.microsoft.com/office/word/2010/wordprocessingGroup" xmlns:wpi="http://schemas.microsoft.com/office/word/2010/wordprocessingInk" xmlns:wne="http://schemas.microsoft.com/office/word/2006/wordml" xmlns:wps="http://schemas.microsoft.com/office/word/2010/wordprocessingShape" mc:Ignorable="w14 w15 w16se w16cid wp14">
+  <w:p/>
 </w:hdr>
 </file>
 
 <file path=word/styles.xml><?xml version="1.0" encoding="utf-8"?>
-<w:styles xmlns:w="http://schemas.openxmlformats.org/wordprocessingml/2006/main" xmlns:mc="http://schemas.openxmlformats.org/markup-compatibility/2006" xmlns:w14="http://schemas.microsoft.com/office/word/2010/wordml" mc:Ignorable="w14">
+<w:styles xmlns:mc="http://schemas.openxmlformats.org/markup-compatibility/2006" xmlns:r="http://schemas.openxmlformats.org/officeDocument/2006/relationships" xmlns:w="http://schemas.openxmlformats.org/wordprocessingml/2006/main" xmlns:w14="http://schemas.microsoft.com/office/word/2010/wordml" xmlns:w15="http://schemas.microsoft.com/office/word/2012/wordml" xmlns:w16cid="http://schemas.microsoft.com/office/word/2016/wordml/cid" xmlns:w16se="http://schemas.microsoft.com/office/word/2015/wordml/symex" mc:Ignorable="w14 w15 w16se w16cid">
   <w:docDefaults>
     <w:rPrDefault>
       <w:rPr>
-        <w:rFonts w:ascii="Times New Roman" w:cs="Times New Roman" w:hAnsi="Times New Roman" w:eastAsia="Arial Unicode MS"/>
-        <w:b w:val="0"/>
-        <w:bCs w:val="0"/>
-        <w:i w:val="0"/>
-        <w:iCs w:val="0"/>
-        <w:caps w:val="0"/>
-        <w:smallCaps w:val="0"/>
-        <w:strike w:val="0"/>
-        <w:dstrike w:val="0"/>
-        <w:outline w:val="0"/>
-        <w:emboss w:val="0"/>
-        <w:imprint w:val="0"/>
-        <w:vanish w:val="0"/>
-        <w:color w:val="auto"/>
-        <w:spacing w:val="0"/>
-        <w:w w:val="100"/>
-        <w:kern w:val="0"/>
-        <w:position w:val="0"/>
-        <w:sz w:val="20"/>
-        <w:szCs w:val="20"/>
-        <w:u w:val="none" w:color="auto"/>
+        <w:rFonts w:ascii="Times New Roman" w:eastAsia="Arial Unicode MS" w:hAnsi="Times New Roman" w:cs="Times New Roman"/>
         <w:bdr w:val="nil"/>
-        <w:vertAlign w:val="baseline"/>
-        <w:lang/>
+        <w:lang w:val="en-CA" w:eastAsia="en-CA" w:bidi="ar-SA"/>
       </w:rPr>
     </w:rPrDefault>
     <w:pPrDefault>
       <w:pPr>
-        <w:keepNext w:val="0"/>
-        <w:keepLines w:val="0"/>
-        <w:pageBreakBefore w:val="0"/>
-        <w:framePr w:anchorLock="0" w:w="0" w:h="0" w:vSpace="0" w:hSpace="0" w:xAlign="left" w:y="0" w:hRule="exact" w:vAnchor="margin"/>
-        <w:widowControl w:val="1"/>
-        <w:numPr>
-          <w:ilvl w:val="0"/>
-          <w:numId w:val="0"/>
-        </w:numPr>
-        <w:suppressLineNumbers w:val="0"/>
         <w:pBdr>
           <w:top w:val="nil"/>
           <w:left w:val="nil"/>
@@ -253,28 +510,421 @@
           <w:between w:val="nil"/>
           <w:bar w:val="nil"/>
         </w:pBdr>
-        <w:shd w:val="clear" w:color="auto" w:fill="auto"/>
-        <w:suppressAutoHyphens w:val="0"/>
-        <w:spacing w:before="0" w:beforeAutospacing="0" w:after="0" w:afterAutospacing="0" w:line="240" w:lineRule="auto"/>
-        <w:ind w:left="0" w:right="0" w:firstLine="0"/>
-        <w:jc w:val="left"/>
-        <w:outlineLvl w:val="9"/>
       </w:pPr>
     </w:pPrDefault>
   </w:docDefaults>
+  <w:latentStyles w:defLockedState="0" w:defUIPriority="99" w:defSemiHidden="0" w:defUnhideWhenUsed="0" w:defQFormat="0" w:count="375">
+    <w:lsdException w:name="Normal" w:uiPriority="0" w:qFormat="1"/>
+    <w:lsdException w:name="heading 1" w:uiPriority="9" w:qFormat="1"/>
+    <w:lsdException w:name="heading 2" w:semiHidden="1" w:uiPriority="9" w:unhideWhenUsed="1" w:qFormat="1"/>
+    <w:lsdException w:name="heading 3" w:semiHidden="1" w:uiPriority="9" w:unhideWhenUsed="1" w:qFormat="1"/>
+    <w:lsdException w:name="heading 4" w:semiHidden="1" w:uiPriority="9" w:unhideWhenUsed="1" w:qFormat="1"/>
+    <w:lsdException w:name="heading 5" w:semiHidden="1" w:uiPriority="9" w:unhideWhenUsed="1" w:qFormat="1"/>
+    <w:lsdException w:name="heading 6" w:semiHidden="1" w:uiPriority="9" w:unhideWhenUsed="1" w:qFormat="1"/>
+    <w:lsdException w:name="heading 7" w:semiHidden="1" w:uiPriority="9" w:unhideWhenUsed="1" w:qFormat="1"/>
+    <w:lsdException w:name="heading 8" w:semiHidden="1" w:uiPriority="9" w:unhideWhenUsed="1" w:qFormat="1"/>
+    <w:lsdException w:name="heading 9" w:semiHidden="1" w:uiPriority="9" w:unhideWhenUsed="1" w:qFormat="1"/>
+    <w:lsdException w:name="index 1" w:semiHidden="1" w:unhideWhenUsed="1"/>
+    <w:lsdException w:name="index 2" w:semiHidden="1" w:unhideWhenUsed="1"/>
+    <w:lsdException w:name="index 3" w:semiHidden="1" w:unhideWhenUsed="1"/>
+    <w:lsdException w:name="index 4" w:semiHidden="1" w:unhideWhenUsed="1"/>
+    <w:lsdException w:name="index 5" w:semiHidden="1" w:unhideWhenUsed="1"/>
+    <w:lsdException w:name="index 6" w:semiHidden="1" w:unhideWhenUsed="1"/>
+    <w:lsdException w:name="index 7" w:semiHidden="1" w:unhideWhenUsed="1"/>
+    <w:lsdException w:name="index 8" w:semiHidden="1" w:unhideWhenUsed="1"/>
+    <w:lsdException w:name="index 9" w:semiHidden="1" w:unhideWhenUsed="1"/>
+    <w:lsdException w:name="toc 1" w:semiHidden="1" w:uiPriority="39" w:unhideWhenUsed="1"/>
+    <w:lsdException w:name="toc 2" w:semiHidden="1" w:uiPriority="39" w:unhideWhenUsed="1"/>
+    <w:lsdException w:name="toc 3" w:semiHidden="1" w:uiPriority="39" w:unhideWhenUsed="1"/>
+    <w:lsdException w:name="toc 4" w:semiHidden="1" w:uiPriority="39" w:unhideWhenUsed="1"/>
+    <w:lsdException w:name="toc 5" w:semiHidden="1" w:uiPriority="39" w:unhideWhenUsed="1"/>
+    <w:lsdException w:name="toc 6" w:semiHidden="1" w:uiPriority="39" w:unhideWhenUsed="1"/>
+    <w:lsdException w:name="toc 7" w:semiHidden="1" w:uiPriority="39" w:unhideWhenUsed="1"/>
+    <w:lsdException w:name="toc 8" w:semiHidden="1" w:uiPriority="39" w:unhideWhenUsed="1"/>
+    <w:lsdException w:name="toc 9" w:semiHidden="1" w:uiPriority="39" w:unhideWhenUsed="1"/>
+    <w:lsdException w:name="Normal Indent" w:semiHidden="1" w:unhideWhenUsed="1"/>
+    <w:lsdException w:name="footnote text" w:semiHidden="1" w:unhideWhenUsed="1"/>
+    <w:lsdException w:name="annotation text" w:semiHidden="1" w:unhideWhenUsed="1"/>
+    <w:lsdException w:name="header" w:semiHidden="1" w:unhideWhenUsed="1"/>
+    <w:lsdException w:name="footer" w:semiHidden="1" w:unhideWhenUsed="1"/>
+    <w:lsdException w:name="index heading" w:semiHidden="1" w:unhideWhenUsed="1"/>
+    <w:lsdException w:name="caption" w:semiHidden="1" w:uiPriority="35" w:unhideWhenUsed="1" w:qFormat="1"/>
+    <w:lsdException w:name="table of figures" w:semiHidden="1" w:unhideWhenUsed="1"/>
+    <w:lsdException w:name="envelope address" w:semiHidden="1" w:unhideWhenUsed="1"/>
+    <w:lsdException w:name="envelope return" w:semiHidden="1" w:unhideWhenUsed="1"/>
+    <w:lsdException w:name="footnote reference" w:semiHidden="1" w:unhideWhenUsed="1"/>
+    <w:lsdException w:name="annotation reference" w:semiHidden="1" w:unhideWhenUsed="1"/>
+    <w:lsdException w:name="line number" w:semiHidden="1" w:unhideWhenUsed="1"/>
+    <w:lsdException w:name="page number" w:semiHidden="1" w:unhideWhenUsed="1"/>
+    <w:lsdException w:name="endnote reference" w:semiHidden="1" w:unhideWhenUsed="1"/>
+    <w:lsdException w:name="endnote text" w:semiHidden="1" w:unhideWhenUsed="1"/>
+    <w:lsdException w:name="table of authorities" w:semiHidden="1" w:unhideWhenUsed="1"/>
+    <w:lsdException w:name="macro" w:semiHidden="1" w:unhideWhenUsed="1"/>
+    <w:lsdException w:name="toa heading" w:semiHidden="1" w:unhideWhenUsed="1"/>
+    <w:lsdException w:name="List" w:semiHidden="1" w:unhideWhenUsed="1"/>
+    <w:lsdException w:name="List Bullet" w:semiHidden="1" w:unhideWhenUsed="1"/>
+    <w:lsdException w:name="List Number" w:semiHidden="1" w:unhideWhenUsed="1"/>
+    <w:lsdException w:name="List 2" w:semiHidden="1" w:unhideWhenUsed="1"/>
+    <w:lsdException w:name="List 3" w:semiHidden="1" w:unhideWhenUsed="1"/>
+    <w:lsdException w:name="List 4" w:semiHidden="1" w:unhideWhenUsed="1"/>
+    <w:lsdException w:name="List 5" w:semiHidden="1" w:unhideWhenUsed="1"/>
+    <w:lsdException w:name="List Bullet 2" w:semiHidden="1" w:unhideWhenUsed="1"/>
+    <w:lsdException w:name="List Bullet 3" w:semiHidden="1" w:unhideWhenUsed="1"/>
+    <w:lsdException w:name="List Bullet 4" w:semiHidden="1" w:unhideWhenUsed="1"/>
+    <w:lsdException w:name="List Bullet 5" w:semiHidden="1" w:unhideWhenUsed="1"/>
+    <w:lsdException w:name="List Number 2" w:semiHidden="1" w:unhideWhenUsed="1"/>
+    <w:lsdException w:name="List Number 3" w:semiHidden="1" w:unhideWhenUsed="1"/>
+    <w:lsdException w:name="List Number 4" w:semiHidden="1" w:unhideWhenUsed="1"/>
+    <w:lsdException w:name="List Number 5" w:semiHidden="1" w:unhideWhenUsed="1"/>
+    <w:lsdException w:name="Title" w:uiPriority="10" w:qFormat="1"/>
+    <w:lsdException w:name="Closing" w:semiHidden="1" w:unhideWhenUsed="1"/>
+    <w:lsdException w:name="Signature" w:semiHidden="1" w:unhideWhenUsed="1"/>
+    <w:lsdException w:name="Default Paragraph Font" w:semiHidden="1" w:uiPriority="1" w:unhideWhenUsed="1"/>
+    <w:lsdException w:name="Body Text" w:semiHidden="1" w:unhideWhenUsed="1"/>
+    <w:lsdException w:name="Body Text Indent" w:semiHidden="1" w:unhideWhenUsed="1"/>
+    <w:lsdException w:name="List Continue" w:semiHidden="1" w:unhideWhenUsed="1"/>
+    <w:lsdException w:name="List Continue 2" w:semiHidden="1" w:unhideWhenUsed="1"/>
+    <w:lsdException w:name="List Continue 3" w:semiHidden="1" w:unhideWhenUsed="1"/>
+    <w:lsdException w:name="List Continue 4" w:semiHidden="1" w:unhideWhenUsed="1"/>
+    <w:lsdException w:name="List Continue 5" w:semiHidden="1" w:unhideWhenUsed="1"/>
+    <w:lsdException w:name="Message Header" w:semiHidden="1" w:unhideWhenUsed="1"/>
+    <w:lsdException w:name="Subtitle" w:uiPriority="11" w:qFormat="1"/>
+    <w:lsdException w:name="Salutation" w:semiHidden="1" w:unhideWhenUsed="1"/>
+    <w:lsdException w:name="Date" w:semiHidden="1" w:unhideWhenUsed="1"/>
+    <w:lsdException w:name="Body Text First Indent" w:semiHidden="1" w:unhideWhenUsed="1"/>
+    <w:lsdException w:name="Body Text First Indent 2" w:semiHidden="1" w:unhideWhenUsed="1"/>
+    <w:lsdException w:name="Note Heading" w:semiHidden="1" w:unhideWhenUsed="1"/>
+    <w:lsdException w:name="Body Text 2" w:semiHidden="1" w:unhideWhenUsed="1"/>
+    <w:lsdException w:name="Body Text 3" w:semiHidden="1" w:unhideWhenUsed="1"/>
+    <w:lsdException w:name="Body Text Indent 2" w:semiHidden="1" w:unhideWhenUsed="1"/>
+    <w:lsdException w:name="Body Text Indent 3" w:semiHidden="1" w:unhideWhenUsed="1"/>
+    <w:lsdException w:name="Block Text" w:semiHidden="1" w:unhideWhenUsed="1"/>
+    <w:lsdException w:name="Hyperlink" w:semiHidden="1" w:unhideWhenUsed="1"/>
+    <w:lsdException w:name="FollowedHyperlink" w:semiHidden="1" w:unhideWhenUsed="1"/>
+    <w:lsdException w:name="Strong" w:uiPriority="22" w:qFormat="1"/>
+    <w:lsdException w:name="Emphasis" w:uiPriority="20" w:qFormat="1"/>
+    <w:lsdException w:name="Document Map" w:semiHidden="1" w:unhideWhenUsed="1"/>
+    <w:lsdException w:name="Plain Text" w:semiHidden="1" w:unhideWhenUsed="1"/>
+    <w:lsdException w:name="E-mail Signature" w:semiHidden="1" w:unhideWhenUsed="1"/>
+    <w:lsdException w:name="HTML Top of Form" w:semiHidden="1" w:unhideWhenUsed="1"/>
+    <w:lsdException w:name="HTML Bottom of Form" w:semiHidden="1" w:unhideWhenUsed="1"/>
+    <w:lsdException w:name="Normal (Web)" w:semiHidden="1" w:unhideWhenUsed="1"/>
+    <w:lsdException w:name="HTML Acronym" w:semiHidden="1" w:unhideWhenUsed="1"/>
+    <w:lsdException w:name="HTML Address" w:semiHidden="1" w:unhideWhenUsed="1"/>
+    <w:lsdException w:name="HTML Cite" w:semiHidden="1" w:unhideWhenUsed="1"/>
+    <w:lsdException w:name="HTML Code" w:semiHidden="1" w:unhideWhenUsed="1"/>
+    <w:lsdException w:name="HTML Definition" w:semiHidden="1" w:unhideWhenUsed="1"/>
+    <w:lsdException w:name="HTML Keyboard" w:semiHidden="1" w:unhideWhenUsed="1"/>
+    <w:lsdException w:name="HTML Preformatted" w:semiHidden="1" w:unhideWhenUsed="1"/>
+    <w:lsdException w:name="HTML Sample" w:semiHidden="1" w:unhideWhenUsed="1"/>
+    <w:lsdException w:name="HTML Typewriter" w:semiHidden="1" w:unhideWhenUsed="1"/>
+    <w:lsdException w:name="HTML Variable" w:semiHidden="1" w:unhideWhenUsed="1"/>
+    <w:lsdException w:name="Normal Table" w:semiHidden="1" w:unhideWhenUsed="1"/>
+    <w:lsdException w:name="annotation subject" w:semiHidden="1" w:unhideWhenUsed="1"/>
+    <w:lsdException w:name="No List" w:semiHidden="1" w:unhideWhenUsed="1"/>
+    <w:lsdException w:name="Outline List 1" w:semiHidden="1" w:unhideWhenUsed="1"/>
+    <w:lsdException w:name="Outline List 2" w:semiHidden="1" w:unhideWhenUsed="1"/>
+    <w:lsdException w:name="Outline List 3" w:semiHidden="1" w:unhideWhenUsed="1"/>
+    <w:lsdException w:name="Table Simple 1" w:semiHidden="1" w:unhideWhenUsed="1"/>
+    <w:lsdException w:name="Table Simple 2" w:semiHidden="1" w:unhideWhenUsed="1"/>
+    <w:lsdException w:name="Table Simple 3" w:semiHidden="1" w:unhideWhenUsed="1"/>
+    <w:lsdException w:name="Table Classic 1" w:semiHidden="1" w:unhideWhenUsed="1"/>
+    <w:lsdException w:name="Table Classic 2" w:semiHidden="1" w:unhideWhenUsed="1"/>
+    <w:lsdException w:name="Table Classic 3" w:semiHidden="1" w:unhideWhenUsed="1"/>
+    <w:lsdException w:name="Table Classic 4" w:semiHidden="1" w:unhideWhenUsed="1"/>
+    <w:lsdException w:name="Table Colorful 1" w:semiHidden="1" w:unhideWhenUsed="1"/>
+    <w:lsdException w:name="Table Colorful 2" w:semiHidden="1" w:unhideWhenUsed="1"/>
+    <w:lsdException w:name="Table Colorful 3" w:semiHidden="1" w:unhideWhenUsed="1"/>
+    <w:lsdException w:name="Table Columns 1" w:semiHidden="1" w:unhideWhenUsed="1"/>
+    <w:lsdException w:name="Table Columns 2" w:semiHidden="1" w:unhideWhenUsed="1"/>
+    <w:lsdException w:name="Table Columns 3" w:semiHidden="1" w:unhideWhenUsed="1"/>
+    <w:lsdException w:name="Table Columns 4" w:semiHidden="1" w:unhideWhenUsed="1"/>
+    <w:lsdException w:name="Table Columns 5" w:semiHidden="1" w:unhideWhenUsed="1"/>
+    <w:lsdException w:name="Table Grid 1" w:semiHidden="1" w:unhideWhenUsed="1"/>
+    <w:lsdException w:name="Table Grid 2" w:semiHidden="1" w:unhideWhenUsed="1"/>
+    <w:lsdException w:name="Table Grid 3" w:semiHidden="1" w:unhideWhenUsed="1"/>
+    <w:lsdException w:name="Table Grid 4" w:semiHidden="1" w:unhideWhenUsed="1"/>
+    <w:lsdException w:name="Table Grid 5" w:semiHidden="1" w:unhideWhenUsed="1"/>
+    <w:lsdException w:name="Table Grid 6" w:semiHidden="1" w:unhideWhenUsed="1"/>
+    <w:lsdException w:name="Table Grid 7" w:semiHidden="1" w:unhideWhenUsed="1"/>
+    <w:lsdException w:name="Table Grid 8" w:semiHidden="1" w:unhideWhenUsed="1"/>
+    <w:lsdException w:name="Table List 1" w:semiHidden="1" w:unhideWhenUsed="1"/>
+    <w:lsdException w:name="Table List 2" w:semiHidden="1" w:unhideWhenUsed="1"/>
+    <w:lsdException w:name="Table List 3" w:semiHidden="1" w:unhideWhenUsed="1"/>
+    <w:lsdException w:name="Table List 4" w:semiHidden="1" w:unhideWhenUsed="1"/>
+    <w:lsdException w:name="Table List 5" w:semiHidden="1" w:unhideWhenUsed="1"/>
+    <w:lsdException w:name="Table List 6" w:semiHidden="1" w:unhideWhenUsed="1"/>
+    <w:lsdException w:name="Table List 7" w:semiHidden="1" w:unhideWhenUsed="1"/>
+    <w:lsdException w:name="Table List 8" w:semiHidden="1" w:unhideWhenUsed="1"/>
+    <w:lsdException w:name="Table 3D effects 1" w:semiHidden="1" w:unhideWhenUsed="1"/>
+    <w:lsdException w:name="Table 3D effects 2" w:semiHidden="1" w:unhideWhenUsed="1"/>
+    <w:lsdException w:name="Table 3D effects 3" w:semiHidden="1" w:unhideWhenUsed="1"/>
+    <w:lsdException w:name="Table Contemporary" w:semiHidden="1" w:unhideWhenUsed="1"/>
+    <w:lsdException w:name="Table Elegant" w:semiHidden="1" w:unhideWhenUsed="1"/>
+    <w:lsdException w:name="Table Professional" w:semiHidden="1" w:unhideWhenUsed="1"/>
+    <w:lsdException w:name="Table Subtle 1" w:semiHidden="1" w:unhideWhenUsed="1"/>
+    <w:lsdException w:name="Table Subtle 2" w:semiHidden="1" w:unhideWhenUsed="1"/>
+    <w:lsdException w:name="Table Web 1" w:semiHidden="1" w:unhideWhenUsed="1"/>
+    <w:lsdException w:name="Table Web 2" w:semiHidden="1" w:unhideWhenUsed="1"/>
+    <w:lsdException w:name="Table Web 3" w:semiHidden="1" w:unhideWhenUsed="1"/>
+    <w:lsdException w:name="Balloon Text" w:semiHidden="1" w:unhideWhenUsed="1"/>
+    <w:lsdException w:name="Table Grid" w:uiPriority="39"/>
+    <w:lsdException w:name="Table Theme" w:semiHidden="1" w:unhideWhenUsed="1"/>
+    <w:lsdException w:name="Placeholder Text" w:semiHidden="1"/>
+    <w:lsdException w:name="No Spacing" w:uiPriority="1" w:qFormat="1"/>
+    <w:lsdException w:name="Light Shading" w:uiPriority="60"/>
+    <w:lsdException w:name="Light List" w:uiPriority="61"/>
+    <w:lsdException w:name="Light Grid" w:uiPriority="62"/>
+    <w:lsdException w:name="Medium Shading 1" w:uiPriority="63"/>
+    <w:lsdException w:name="Medium Shading 2" w:uiPriority="64"/>
+    <w:lsdException w:name="Medium List 1" w:uiPriority="65"/>
+    <w:lsdException w:name="Medium List 2" w:uiPriority="66"/>
+    <w:lsdException w:name="Medium Grid 1" w:uiPriority="67"/>
+    <w:lsdException w:name="Medium Grid 2" w:uiPriority="68"/>
+    <w:lsdException w:name="Medium Grid 3" w:uiPriority="69"/>
+    <w:lsdException w:name="Dark List" w:uiPriority="70"/>
+    <w:lsdException w:name="Colorful Shading" w:uiPriority="71"/>
+    <w:lsdException w:name="Colorful List" w:uiPriority="72"/>
+    <w:lsdException w:name="Colorful Grid" w:uiPriority="73"/>
+    <w:lsdException w:name="Light Shading Accent 1" w:uiPriority="60"/>
+    <w:lsdException w:name="Light List Accent 1" w:uiPriority="61"/>
+    <w:lsdException w:name="Light Grid Accent 1" w:uiPriority="62"/>
+    <w:lsdException w:name="Medium Shading 1 Accent 1" w:uiPriority="63"/>
+    <w:lsdException w:name="Medium Shading 2 Accent 1" w:uiPriority="64"/>
+    <w:lsdException w:name="Medium List 1 Accent 1" w:uiPriority="65"/>
+    <w:lsdException w:name="Revision" w:semiHidden="1"/>
+    <w:lsdException w:name="List Paragraph" w:uiPriority="34" w:qFormat="1"/>
+    <w:lsdException w:name="Quote" w:uiPriority="29" w:qFormat="1"/>
+    <w:lsdException w:name="Intense Quote" w:uiPriority="30" w:qFormat="1"/>
+    <w:lsdException w:name="Medium List 2 Accent 1" w:uiPriority="66"/>
+    <w:lsdException w:name="Medium Grid 1 Accent 1" w:uiPriority="67"/>
+    <w:lsdException w:name="Medium Grid 2 Accent 1" w:uiPriority="68"/>
+    <w:lsdException w:name="Medium Grid 3 Accent 1" w:uiPriority="69"/>
+    <w:lsdException w:name="Dark List Accent 1" w:uiPriority="70"/>
+    <w:lsdException w:name="Colorful Shading Accent 1" w:uiPriority="71"/>
+    <w:lsdException w:name="Colorful List Accent 1" w:uiPriority="72"/>
+    <w:lsdException w:name="Colorful Grid Accent 1" w:uiPriority="73"/>
+    <w:lsdException w:name="Light Shading Accent 2" w:uiPriority="60"/>
+    <w:lsdException w:name="Light List Accent 2" w:uiPriority="61"/>
+    <w:lsdException w:name="Light Grid Accent 2" w:uiPriority="62"/>
+    <w:lsdException w:name="Medium Shading 1 Accent 2" w:uiPriority="63"/>
+    <w:lsdException w:name="Medium Shading 2 Accent 2" w:uiPriority="64"/>
+    <w:lsdException w:name="Medium List 1 Accent 2" w:uiPriority="65"/>
+    <w:lsdException w:name="Medium List 2 Accent 2" w:uiPriority="66"/>
+    <w:lsdException w:name="Medium Grid 1 Accent 2" w:uiPriority="67"/>
+    <w:lsdException w:name="Medium Grid 2 Accent 2" w:uiPriority="68"/>
+    <w:lsdException w:name="Medium Grid 3 Accent 2" w:uiPriority="69"/>
+    <w:lsdException w:name="Dark List Accent 2" w:uiPriority="70"/>
+    <w:lsdException w:name="Colorful Shading Accent 2" w:uiPriority="71"/>
+    <w:lsdException w:name="Colorful List Accent 2" w:uiPriority="72"/>
+    <w:lsdException w:name="Colorful Grid Accent 2" w:uiPriority="73"/>
+    <w:lsdException w:name="Light Shading Accent 3" w:uiPriority="60"/>
+    <w:lsdException w:name="Light List Accent 3" w:uiPriority="61"/>
+    <w:lsdException w:name="Light Grid Accent 3" w:uiPriority="62"/>
+    <w:lsdException w:name="Medium Shading 1 Accent 3" w:uiPriority="63"/>
+    <w:lsdException w:name="Medium Shading 2 Accent 3" w:uiPriority="64"/>
+    <w:lsdException w:name="Medium List 1 Accent 3" w:uiPriority="65"/>
+    <w:lsdException w:name="Medium List 2 Accent 3" w:uiPriority="66"/>
+    <w:lsdException w:name="Medium Grid 1 Accent 3" w:uiPriority="67"/>
+    <w:lsdException w:name="Medium Grid 2 Accent 3" w:uiPriority="68"/>
+    <w:lsdException w:name="Medium Grid 3 Accent 3" w:uiPriority="69"/>
+    <w:lsdException w:name="Dark List Accent 3" w:uiPriority="70"/>
+    <w:lsdException w:name="Colorful Shading Accent 3" w:uiPriority="71"/>
+    <w:lsdException w:name="Colorful List Accent 3" w:uiPriority="72"/>
+    <w:lsdException w:name="Colorful Grid Accent 3" w:uiPriority="73"/>
+    <w:lsdException w:name="Light Shading Accent 4" w:uiPriority="60"/>
+    <w:lsdException w:name="Light List Accent 4" w:uiPriority="61"/>
+    <w:lsdException w:name="Light Grid Accent 4" w:uiPriority="62"/>
+    <w:lsdException w:name="Medium Shading 1 Accent 4" w:uiPriority="63"/>
+    <w:lsdException w:name="Medium Shading 2 Accent 4" w:uiPriority="64"/>
+    <w:lsdException w:name="Medium List 1 Accent 4" w:uiPriority="65"/>
+    <w:lsdException w:name="Medium List 2 Accent 4" w:uiPriority="66"/>
+    <w:lsdException w:name="Medium Grid 1 Accent 4" w:uiPriority="67"/>
+    <w:lsdException w:name="Medium Grid 2 Accent 4" w:uiPriority="68"/>
+    <w:lsdException w:name="Medium Grid 3 Accent 4" w:uiPriority="69"/>
+    <w:lsdException w:name="Dark List Accent 4" w:uiPriority="70"/>
+    <w:lsdException w:name="Colorful Shading Accent 4" w:uiPriority="71"/>
+    <w:lsdException w:name="Colorful List Accent 4" w:uiPriority="72"/>
+    <w:lsdException w:name="Colorful Grid Accent 4" w:uiPriority="73"/>
+    <w:lsdException w:name="Light Shading Accent 5" w:uiPriority="60"/>
+    <w:lsdException w:name="Light List Accent 5" w:uiPriority="61"/>
+    <w:lsdException w:name="Light Grid Accent 5" w:uiPriority="62"/>
+    <w:lsdException w:name="Medium Shading 1 Accent 5" w:uiPriority="63"/>
+    <w:lsdException w:name="Medium Shading 2 Accent 5" w:uiPriority="64"/>
+    <w:lsdException w:name="Medium List 1 Accent 5" w:uiPriority="65"/>
+    <w:lsdException w:name="Medium List 2 Accent 5" w:uiPriority="66"/>
+    <w:lsdException w:name="Medium Grid 1 Accent 5" w:uiPriority="67"/>
+    <w:lsdException w:name="Medium Grid 2 Accent 5" w:uiPriority="68"/>
+    <w:lsdException w:name="Medium Grid 3 Accent 5" w:uiPriority="69"/>
+    <w:lsdException w:name="Dark List Accent 5" w:uiPriority="70"/>
+    <w:lsdException w:name="Colorful Shading Accent 5" w:uiPriority="71"/>
+    <w:lsdException w:name="Colorful List Accent 5" w:uiPriority="72"/>
+    <w:lsdException w:name="Colorful Grid Accent 5" w:uiPriority="73"/>
+    <w:lsdException w:name="Light Shading Accent 6" w:uiPriority="60"/>
+    <w:lsdException w:name="Light List Accent 6" w:uiPriority="61"/>
+    <w:lsdException w:name="Light Grid Accent 6" w:uiPriority="62"/>
+    <w:lsdException w:name="Medium Shading 1 Accent 6" w:uiPriority="63"/>
+    <w:lsdException w:name="Medium Shading 2 Accent 6" w:uiPriority="64"/>
+    <w:lsdException w:name="Medium List 1 Accent 6" w:uiPriority="65"/>
+    <w:lsdException w:name="Medium List 2 Accent 6" w:uiPriority="66"/>
+    <w:lsdException w:name="Medium Grid 1 Accent 6" w:uiPriority="67"/>
+    <w:lsdException w:name="Medium Grid 2 Accent 6" w:uiPriority="68"/>
+    <w:lsdException w:name="Medium Grid 3 Accent 6" w:uiPriority="69"/>
+    <w:lsdException w:name="Dark List Accent 6" w:uiPriority="70"/>
+    <w:lsdException w:name="Colorful Shading Accent 6" w:uiPriority="71"/>
+    <w:lsdException w:name="Colorful List Accent 6" w:uiPriority="72"/>
+    <w:lsdException w:name="Colorful Grid Accent 6" w:uiPriority="73"/>
+    <w:lsdException w:name="Subtle Emphasis" w:uiPriority="19" w:qFormat="1"/>
+    <w:lsdException w:name="Intense Emphasis" w:uiPriority="21" w:qFormat="1"/>
+    <w:lsdException w:name="Subtle Reference" w:uiPriority="31" w:qFormat="1"/>
+    <w:lsdException w:name="Intense Reference" w:uiPriority="32" w:qFormat="1"/>
+    <w:lsdException w:name="Book Title" w:uiPriority="33" w:qFormat="1"/>
+    <w:lsdException w:name="Bibliography" w:semiHidden="1" w:uiPriority="37" w:unhideWhenUsed="1"/>
+    <w:lsdException w:name="TOC Heading" w:semiHidden="1" w:uiPriority="39" w:unhideWhenUsed="1" w:qFormat="1"/>
+    <w:lsdException w:name="Plain Table 1" w:uiPriority="41"/>
+    <w:lsdException w:name="Plain Table 2" w:uiPriority="42"/>
+    <w:lsdException w:name="Plain Table 3" w:uiPriority="43"/>
+    <w:lsdException w:name="Plain Table 4" w:uiPriority="44"/>
+    <w:lsdException w:name="Plain Table 5" w:uiPriority="45"/>
+    <w:lsdException w:name="Grid Table Light" w:uiPriority="40"/>
+    <w:lsdException w:name="Grid Table 1 Light" w:uiPriority="46"/>
+    <w:lsdException w:name="Grid Table 2" w:uiPriority="47"/>
+    <w:lsdException w:name="Grid Table 3" w:uiPriority="48"/>
+    <w:lsdException w:name="Grid Table 4" w:uiPriority="49"/>
+    <w:lsdException w:name="Grid Table 5 Dark" w:uiPriority="50"/>
+    <w:lsdException w:name="Grid Table 6 Colorful" w:uiPriority="51"/>
+    <w:lsdException w:name="Grid Table 7 Colorful" w:uiPriority="52"/>
+    <w:lsdException w:name="Grid Table 1 Light Accent 1" w:uiPriority="46"/>
+    <w:lsdException w:name="Grid Table 2 Accent 1" w:uiPriority="47"/>
+    <w:lsdException w:name="Grid Table 3 Accent 1" w:uiPriority="48"/>
+    <w:lsdException w:name="Grid Table 4 Accent 1" w:uiPriority="49"/>
+    <w:lsdException w:name="Grid Table 5 Dark Accent 1" w:uiPriority="50"/>
+    <w:lsdException w:name="Grid Table 6 Colorful Accent 1" w:uiPriority="51"/>
+    <w:lsdException w:name="Grid Table 7 Colorful Accent 1" w:uiPriority="52"/>
+    <w:lsdException w:name="Grid Table 1 Light Accent 2" w:uiPriority="46"/>
+    <w:lsdException w:name="Grid Table 2 Accent 2" w:uiPriority="47"/>
+    <w:lsdException w:name="Grid Table 3 Accent 2" w:uiPriority="48"/>
+    <w:lsdException w:name="Grid Table 4 Accent 2" w:uiPriority="49"/>
+    <w:lsdException w:name="Grid Table 5 Dark Accent 2" w:uiPriority="50"/>
+    <w:lsdException w:name="Grid Table 6 Colorful Accent 2" w:uiPriority="51"/>
+    <w:lsdException w:name="Grid Table 7 Colorful Accent 2" w:uiPriority="52"/>
+    <w:lsdException w:name="Grid Table 1 Light Accent 3" w:uiPriority="46"/>
+    <w:lsdException w:name="Grid Table 2 Accent 3" w:uiPriority="47"/>
+    <w:lsdException w:name="Grid Table 3 Accent 3" w:uiPriority="48"/>
+    <w:lsdException w:name="Grid Table 4 Accent 3" w:uiPriority="49"/>
+    <w:lsdException w:name="Grid Table 5 Dark Accent 3" w:uiPriority="50"/>
+    <w:lsdException w:name="Grid Table 6 Colorful Accent 3" w:uiPriority="51"/>
+    <w:lsdException w:name="Grid Table 7 Colorful Accent 3" w:uiPriority="52"/>
+    <w:lsdException w:name="Grid Table 1 Light Accent 4" w:uiPriority="46"/>
+    <w:lsdException w:name="Grid Table 2 Accent 4" w:uiPriority="47"/>
+    <w:lsdException w:name="Grid Table 3 Accent 4" w:uiPriority="48"/>
+    <w:lsdException w:name="Grid Table 4 Accent 4" w:uiPriority="49"/>
+    <w:lsdException w:name="Grid Table 5 Dark Accent 4" w:uiPriority="50"/>
+    <w:lsdException w:name="Grid Table 6 Colorful Accent 4" w:uiPriority="51"/>
+    <w:lsdException w:name="Grid Table 7 Colorful Accent 4" w:uiPriority="52"/>
+    <w:lsdException w:name="Grid Table 1 Light Accent 5" w:uiPriority="46"/>
+    <w:lsdException w:name="Grid Table 2 Accent 5" w:uiPriority="47"/>
+    <w:lsdException w:name="Grid Table 3 Accent 5" w:uiPriority="48"/>
+    <w:lsdException w:name="Grid Table 4 Accent 5" w:uiPriority="49"/>
+    <w:lsdException w:name="Grid Table 5 Dark Accent 5" w:uiPriority="50"/>
+    <w:lsdException w:name="Grid Table 6 Colorful Accent 5" w:uiPriority="51"/>
+    <w:lsdException w:name="Grid Table 7 Colorful Accent 5" w:uiPriority="52"/>
+    <w:lsdException w:name="Grid Table 1 Light Accent 6" w:uiPriority="46"/>
+    <w:lsdException w:name="Grid Table 2 Accent 6" w:uiPriority="47"/>
+    <w:lsdException w:name="Grid Table 3 Accent 6" w:uiPriority="48"/>
+    <w:lsdException w:name="Grid Table 4 Accent 6" w:uiPriority="49"/>
+    <w:lsdException w:name="Grid Table 5 Dark Accent 6" w:uiPriority="50"/>
+    <w:lsdException w:name="Grid Table 6 Colorful Accent 6" w:uiPriority="51"/>
+    <w:lsdException w:name="Grid Table 7 Colorful Accent 6" w:uiPriority="52"/>
+    <w:lsdException w:name="List Table 1 Light" w:uiPriority="46"/>
+    <w:lsdException w:name="List Table 2" w:uiPriority="47"/>
+    <w:lsdException w:name="List Table 3" w:uiPriority="48"/>
+    <w:lsdException w:name="List Table 4" w:uiPriority="49"/>
+    <w:lsdException w:name="List Table 5 Dark" w:uiPriority="50"/>
+    <w:lsdException w:name="List Table 6 Colorful" w:uiPriority="51"/>
+    <w:lsdException w:name="List Table 7 Colorful" w:uiPriority="52"/>
+    <w:lsdException w:name="List Table 1 Light Accent 1" w:uiPriority="46"/>
+    <w:lsdException w:name="List Table 2 Accent 1" w:uiPriority="47"/>
+    <w:lsdException w:name="List Table 3 Accent 1" w:uiPriority="48"/>
+    <w:lsdException w:name="List Table 4 Accent 1" w:uiPriority="49"/>
+    <w:lsdException w:name="List Table 5 Dark Accent 1" w:uiPriority="50"/>
+    <w:lsdException w:name="List Table 6 Colorful Accent 1" w:uiPriority="51"/>
+    <w:lsdException w:name="List Table 7 Colorful Accent 1" w:uiPriority="52"/>
+    <w:lsdException w:name="List Table 1 Light Accent 2" w:uiPriority="46"/>
+    <w:lsdException w:name="List Table 2 Accent 2" w:uiPriority="47"/>
+    <w:lsdException w:name="List Table 3 Accent 2" w:uiPriority="48"/>
+    <w:lsdException w:name="List Table 4 Accent 2" w:uiPriority="49"/>
+    <w:lsdException w:name="List Table 5 Dark Accent 2" w:uiPriority="50"/>
+    <w:lsdException w:name="List Table 6 Colorful Accent 2" w:uiPriority="51"/>
+    <w:lsdException w:name="List Table 7 Colorful Accent 2" w:uiPriority="52"/>
+    <w:lsdException w:name="List Table 1 Light Accent 3" w:uiPriority="46"/>
+    <w:lsdException w:name="List Table 2 Accent 3" w:uiPriority="47"/>
+    <w:lsdException w:name="List Table 3 Accent 3" w:uiPriority="48"/>
+    <w:lsdException w:name="List Table 4 Accent 3" w:uiPriority="49"/>
+    <w:lsdException w:name="List Table 5 Dark Accent 3" w:uiPriority="50"/>
+    <w:lsdException w:name="List Table 6 Colorful Accent 3" w:uiPriority="51"/>
+    <w:lsdException w:name="List Table 7 Colorful Accent 3" w:uiPriority="52"/>
+    <w:lsdException w:name="List Table 1 Light Accent 4" w:uiPriority="46"/>
+    <w:lsdException w:name="List Table 2 Accent 4" w:uiPriority="47"/>
+    <w:lsdException w:name="List Table 3 Accent 4" w:uiPriority="48"/>
+    <w:lsdException w:name="List Table 4 Accent 4" w:uiPriority="49"/>
+    <w:lsdException w:name="List Table 5 Dark Accent 4" w:uiPriority="50"/>
+    <w:lsdException w:name="List Table 6 Colorful Accent 4" w:uiPriority="51"/>
+    <w:lsdException w:name="List Table 7 Colorful Accent 4" w:uiPriority="52"/>
+    <w:lsdException w:name="List Table 1 Light Accent 5" w:uiPriority="46"/>
+    <w:lsdException w:name="List Table 2 Accent 5" w:uiPriority="47"/>
+    <w:lsdException w:name="List Table 3 Accent 5" w:uiPriority="48"/>
+    <w:lsdException w:name="List Table 4 Accent 5" w:uiPriority="49"/>
+    <w:lsdException w:name="List Table 5 Dark Accent 5" w:uiPriority="50"/>
+    <w:lsdException w:name="List Table 6 Colorful Accent 5" w:uiPriority="51"/>
+    <w:lsdException w:name="List Table 7 Colorful Accent 5" w:uiPriority="52"/>
+    <w:lsdException w:name="List Table 1 Light Accent 6" w:uiPriority="46"/>
+    <w:lsdException w:name="List Table 2 Accent 6" w:uiPriority="47"/>
+    <w:lsdException w:name="List Table 3 Accent 6" w:uiPriority="48"/>
+    <w:lsdException w:name="List Table 4 Accent 6" w:uiPriority="49"/>
+    <w:lsdException w:name="List Table 5 Dark Accent 6" w:uiPriority="50"/>
+    <w:lsdException w:name="List Table 6 Colorful Accent 6" w:uiPriority="51"/>
+    <w:lsdException w:name="List Table 7 Colorful Accent 6" w:uiPriority="52"/>
+    <w:lsdException w:name="Mention" w:semiHidden="1" w:unhideWhenUsed="1"/>
+    <w:lsdException w:name="Smart Hyperlink" w:semiHidden="1" w:unhideWhenUsed="1"/>
+    <w:lsdException w:name="Hashtag" w:semiHidden="1" w:unhideWhenUsed="1"/>
+    <w:lsdException w:name="Unresolved Mention" w:semiHidden="1" w:unhideWhenUsed="1"/>
+  </w:latentStyles>
   <w:style w:type="paragraph" w:default="1" w:styleId="Normal">
     <w:name w:val="Normal"/>
-    <w:next w:val="Normal"/>
-    <w:pPr/>
+    <w:qFormat/>
     <w:rPr>
       <w:sz w:val="24"/>
       <w:szCs w:val="24"/>
-      <w:lang w:val="en-US" w:eastAsia="en-US" w:bidi="ar-SA"/>
+      <w:lang w:val="en-US" w:eastAsia="en-US"/>
     </w:rPr>
   </w:style>
-  <w:style w:type="character" w:default="1" w:styleId="Default Paragraph Font">
+  <w:style w:type="character" w:default="1" w:styleId="DefaultParagraphFont">
     <w:name w:val="Default Paragraph Font"/>
-    <w:next w:val="Default Paragraph Font"/>
+    <w:uiPriority w:val="1"/>
+    <w:semiHidden/>
+    <w:unhideWhenUsed/>
+  </w:style>
+  <w:style w:type="table" w:default="1" w:styleId="TableNormal">
+    <w:name w:val="Normal Table"/>
+    <w:uiPriority w:val="99"/>
+    <w:semiHidden/>
+    <w:unhideWhenUsed/>
+    <w:tblPr>
+      <w:tblInd w:w="0" w:type="dxa"/>
+      <w:tblCellMar>
+        <w:top w:w="0" w:type="dxa"/>
+        <w:left w:w="108" w:type="dxa"/>
+        <w:bottom w:w="0" w:type="dxa"/>
+        <w:right w:w="108" w:type="dxa"/>
+      </w:tblCellMar>
+    </w:tblPr>
+  </w:style>
+  <w:style w:type="numbering" w:default="1" w:styleId="NoList">
+    <w:name w:val="No List"/>
+    <w:uiPriority w:val="99"/>
+    <w:semiHidden/>
+    <w:unhideWhenUsed/>
   </w:style>
   <w:style w:type="character" w:styleId="Hyperlink">
     <w:name w:val="Hyperlink"/>
@@ -282,74 +932,18 @@
       <w:u w:val="single"/>
     </w:rPr>
   </w:style>
-  <w:style w:type="table" w:default="1" w:styleId="Table Normal">
-    <w:name w:val="Table Normal"/>
-    <w:next w:val="Table Normal"/>
-    <w:pPr/>
-    <w:tblPr>
-      <w:tblInd w:w="0" w:type="dxa"/>
-    </w:tblPr>
-    <w:trPr/>
-    <w:tcPr/>
-    <w:tblStylePr w:type="firstRow"/>
-    <w:tblStylePr w:type="lastRow"/>
-    <w:tblStylePr w:type="firstCol"/>
-    <w:tblStylePr w:type="lastCol"/>
-    <w:tblStylePr w:type="band1Vert"/>
-    <w:tblStylePr w:type="band2Vert"/>
-    <w:tblStylePr w:type="band1Horz"/>
-    <w:tblStylePr w:type="band2Horz"/>
-    <w:tblStylePr w:type="neCell"/>
-    <w:tblStylePr w:type="nwCell"/>
-    <w:tblStylePr w:type="seCell"/>
-    <w:tblStylePr w:type="swCell"/>
-  </w:style>
-  <w:style w:type="numbering" w:default="1" w:styleId="No List">
-    <w:name w:val="No List"/>
-    <w:next w:val="No List"/>
-    <w:pPr/>
-  </w:style>
-  <w:style w:type="paragraph" w:styleId="Body">
+  <w:style w:type="paragraph" w:customStyle="1" w:styleId="Body">
     <w:name w:val="Body"/>
-    <w:next w:val="Body"/>
-    <w:pPr>
-      <w:keepNext w:val="0"/>
-      <w:keepLines w:val="0"/>
-      <w:pageBreakBefore w:val="0"/>
-      <w:widowControl w:val="1"/>
-      <w:shd w:val="clear" w:color="auto" w:fill="auto"/>
-      <w:suppressAutoHyphens w:val="0"/>
-      <w:bidi w:val="0"/>
-      <w:spacing w:before="0" w:after="0" w:line="240" w:lineRule="auto"/>
-      <w:ind w:left="0" w:right="0" w:firstLine="0"/>
-      <w:jc w:val="left"/>
-      <w:outlineLvl w:val="9"/>
-    </w:pPr>
     <w:rPr>
-      <w:rFonts w:ascii="Helvetica Neue" w:cs="Arial Unicode MS" w:hAnsi="Helvetica Neue" w:eastAsia="Arial Unicode MS"/>
-      <w:b w:val="0"/>
-      <w:bCs w:val="0"/>
-      <w:i w:val="0"/>
-      <w:iCs w:val="0"/>
-      <w:caps w:val="0"/>
-      <w:smallCaps w:val="0"/>
-      <w:strike w:val="0"/>
-      <w:dstrike w:val="0"/>
-      <w:outline w:val="0"/>
+      <w:rFonts w:ascii="Helvetica Neue" w:hAnsi="Helvetica Neue" w:cs="Arial Unicode MS"/>
       <w:color w:val="000000"/>
-      <w:spacing w:val="0"/>
-      <w:kern w:val="0"/>
-      <w:position w:val="0"/>
       <w:sz w:val="22"/>
       <w:szCs w:val="22"/>
-      <w:u w:val="none"/>
-      <w:vertAlign w:val="baseline"/>
     </w:rPr>
   </w:style>
-  <w:style w:type="character" w:styleId="Hyperlink.0">
+  <w:style w:type="character" w:customStyle="1" w:styleId="Hyperlink0">
     <w:name w:val="Hyperlink.0"/>
     <w:basedOn w:val="Hyperlink"/>
-    <w:next w:val="Hyperlink.0"/>
     <w:rPr>
       <w:u w:val="single"/>
     </w:rPr>
@@ -358,7 +952,7 @@
 </file>
 
 <file path=word/theme/theme1.xml><?xml version="1.0" encoding="utf-8"?>
-<a:theme xmlns:a="http://schemas.openxmlformats.org/drawingml/2006/main" xmlns:r="http://schemas.openxmlformats.org/officeDocument/2006/relationships" name="Blank">
+<a:theme xmlns:a="http://schemas.openxmlformats.org/drawingml/2006/main" name="Blank">
   <a:themeElements>
     <a:clrScheme name="Blank">
       <a:dk1>
@@ -557,7 +1151,7 @@
         <a:effectLst/>
         <a:sp3d/>
       </a:spPr>
-      <a:bodyPr rot="0" spcFirstLastPara="1" vertOverflow="overflow" horzOverflow="overflow" vert="horz" wrap="square" lIns="101600" tIns="101600" rIns="101600" bIns="101600" numCol="1" spcCol="38100" rtlCol="0" anchor="ctr" upright="0">
+      <a:bodyPr rot="0" spcFirstLastPara="1" vertOverflow="overflow" horzOverflow="overflow" vert="horz" wrap="square" lIns="101600" tIns="101600" rIns="101600" bIns="101600" numCol="1" spcCol="38100" rtlCol="0" anchor="ctr">
         <a:spAutoFit/>
       </a:bodyPr>
       <a:lstStyle>
@@ -576,7 +1170,7 @@
           <a:buFontTx/>
           <a:buNone/>
           <a:tabLst/>
-          <a:defRPr b="0" baseline="0" cap="none" i="0" spc="0" strike="noStrike" sz="1200" u="none" kumimoji="0" normalizeH="0">
+          <a:defRPr kumimoji="0" sz="1200" b="0" i="0" u="none" strike="noStrike" cap="none" spc="0" normalizeH="0" baseline="0">
             <a:ln>
               <a:noFill/>
             </a:ln>
@@ -606,7 +1200,7 @@
           <a:buFontTx/>
           <a:buNone/>
           <a:tabLst/>
-          <a:defRPr b="0" baseline="0" cap="none" i="0" spc="0" strike="noStrike" sz="1800" u="none" kumimoji="0" normalizeH="0">
+          <a:defRPr kumimoji="0" sz="1800" b="0" i="0" u="none" strike="noStrike" cap="none" spc="0" normalizeH="0" baseline="0">
             <a:ln>
               <a:noFill/>
             </a:ln>
@@ -632,7 +1226,7 @@
           <a:buFontTx/>
           <a:buNone/>
           <a:tabLst/>
-          <a:defRPr b="0" baseline="0" cap="none" i="0" spc="0" strike="noStrike" sz="1800" u="none" kumimoji="0" normalizeH="0">
+          <a:defRPr kumimoji="0" sz="1800" b="0" i="0" u="none" strike="noStrike" cap="none" spc="0" normalizeH="0" baseline="0">
             <a:ln>
               <a:noFill/>
             </a:ln>
@@ -658,7 +1252,7 @@
           <a:buFontTx/>
           <a:buNone/>
           <a:tabLst/>
-          <a:defRPr b="0" baseline="0" cap="none" i="0" spc="0" strike="noStrike" sz="1800" u="none" kumimoji="0" normalizeH="0">
+          <a:defRPr kumimoji="0" sz="1800" b="0" i="0" u="none" strike="noStrike" cap="none" spc="0" normalizeH="0" baseline="0">
             <a:ln>
               <a:noFill/>
             </a:ln>
@@ -684,7 +1278,7 @@
           <a:buFontTx/>
           <a:buNone/>
           <a:tabLst/>
-          <a:defRPr b="0" baseline="0" cap="none" i="0" spc="0" strike="noStrike" sz="1800" u="none" kumimoji="0" normalizeH="0">
+          <a:defRPr kumimoji="0" sz="1800" b="0" i="0" u="none" strike="noStrike" cap="none" spc="0" normalizeH="0" baseline="0">
             <a:ln>
               <a:noFill/>
             </a:ln>
@@ -710,7 +1304,7 @@
           <a:buFontTx/>
           <a:buNone/>
           <a:tabLst/>
-          <a:defRPr b="0" baseline="0" cap="none" i="0" spc="0" strike="noStrike" sz="1800" u="none" kumimoji="0" normalizeH="0">
+          <a:defRPr kumimoji="0" sz="1800" b="0" i="0" u="none" strike="noStrike" cap="none" spc="0" normalizeH="0" baseline="0">
             <a:ln>
               <a:noFill/>
             </a:ln>
@@ -736,7 +1330,7 @@
           <a:buFontTx/>
           <a:buNone/>
           <a:tabLst/>
-          <a:defRPr b="0" baseline="0" cap="none" i="0" spc="0" strike="noStrike" sz="1800" u="none" kumimoji="0" normalizeH="0">
+          <a:defRPr kumimoji="0" sz="1800" b="0" i="0" u="none" strike="noStrike" cap="none" spc="0" normalizeH="0" baseline="0">
             <a:ln>
               <a:noFill/>
             </a:ln>
@@ -762,7 +1356,7 @@
           <a:buFontTx/>
           <a:buNone/>
           <a:tabLst/>
-          <a:defRPr b="0" baseline="0" cap="none" i="0" spc="0" strike="noStrike" sz="1800" u="none" kumimoji="0" normalizeH="0">
+          <a:defRPr kumimoji="0" sz="1800" b="0" i="0" u="none" strike="noStrike" cap="none" spc="0" normalizeH="0" baseline="0">
             <a:ln>
               <a:noFill/>
             </a:ln>
@@ -788,7 +1382,7 @@
           <a:buFontTx/>
           <a:buNone/>
           <a:tabLst/>
-          <a:defRPr b="0" baseline="0" cap="none" i="0" spc="0" strike="noStrike" sz="1800" u="none" kumimoji="0" normalizeH="0">
+          <a:defRPr kumimoji="0" sz="1800" b="0" i="0" u="none" strike="noStrike" cap="none" spc="0" normalizeH="0" baseline="0">
             <a:ln>
               <a:noFill/>
             </a:ln>
@@ -814,7 +1408,7 @@
           <a:buFontTx/>
           <a:buNone/>
           <a:tabLst/>
-          <a:defRPr b="0" baseline="0" cap="none" i="0" spc="0" strike="noStrike" sz="1800" u="none" kumimoji="0" normalizeH="0">
+          <a:defRPr kumimoji="0" sz="1800" b="0" i="0" u="none" strike="noStrike" cap="none" spc="0" normalizeH="0" baseline="0">
             <a:ln>
               <a:noFill/>
             </a:ln>
@@ -827,9 +1421,15 @@
         </a:lvl9pPr>
       </a:lstStyle>
       <a:style>
-        <a:lnRef idx="0"/>
-        <a:fillRef idx="0"/>
-        <a:effectRef idx="0"/>
+        <a:lnRef idx="0">
+          <a:scrgbClr r="0" g="0" b="0"/>
+        </a:lnRef>
+        <a:fillRef idx="0">
+          <a:scrgbClr r="0" g="0" b="0"/>
+        </a:fillRef>
+        <a:effectRef idx="0">
+          <a:scrgbClr r="0" g="0" b="0"/>
+        </a:effectRef>
         <a:fontRef idx="none"/>
       </a:style>
     </a:spDef>
@@ -846,7 +1446,7 @@
         <a:effectLst/>
         <a:sp3d/>
       </a:spPr>
-      <a:bodyPr rot="0" spcFirstLastPara="1" vertOverflow="overflow" horzOverflow="overflow" vert="horz" wrap="square" lIns="91439" tIns="45719" rIns="91439" bIns="45719" numCol="1" spcCol="38100" rtlCol="0" anchor="t" upright="0">
+      <a:bodyPr rot="0" spcFirstLastPara="1" vertOverflow="overflow" horzOverflow="overflow" vert="horz" wrap="square" lIns="91439" tIns="45719" rIns="91439" bIns="45719" numCol="1" spcCol="38100" rtlCol="0" anchor="t">
         <a:noAutofit/>
       </a:bodyPr>
       <a:lstStyle>
@@ -865,7 +1465,7 @@
           <a:buFontTx/>
           <a:buNone/>
           <a:tabLst/>
-          <a:defRPr b="0" baseline="0" cap="none" i="0" spc="0" strike="noStrike" sz="1800" u="none" kumimoji="0" normalizeH="0">
+          <a:defRPr kumimoji="0" sz="1800" b="0" i="0" u="none" strike="noStrike" cap="none" spc="0" normalizeH="0" baseline="0">
             <a:ln>
               <a:noFill/>
             </a:ln>
@@ -891,7 +1491,7 @@
           <a:buFontTx/>
           <a:buNone/>
           <a:tabLst/>
-          <a:defRPr b="0" baseline="0" cap="none" i="0" spc="0" strike="noStrike" sz="1800" u="none" kumimoji="0" normalizeH="0">
+          <a:defRPr kumimoji="0" sz="1800" b="0" i="0" u="none" strike="noStrike" cap="none" spc="0" normalizeH="0" baseline="0">
             <a:ln>
               <a:noFill/>
             </a:ln>
@@ -917,7 +1517,7 @@
           <a:buFontTx/>
           <a:buNone/>
           <a:tabLst/>
-          <a:defRPr b="0" baseline="0" cap="none" i="0" spc="0" strike="noStrike" sz="1800" u="none" kumimoji="0" normalizeH="0">
+          <a:defRPr kumimoji="0" sz="1800" b="0" i="0" u="none" strike="noStrike" cap="none" spc="0" normalizeH="0" baseline="0">
             <a:ln>
               <a:noFill/>
             </a:ln>
@@ -943,7 +1543,7 @@
           <a:buFontTx/>
           <a:buNone/>
           <a:tabLst/>
-          <a:defRPr b="0" baseline="0" cap="none" i="0" spc="0" strike="noStrike" sz="1800" u="none" kumimoji="0" normalizeH="0">
+          <a:defRPr kumimoji="0" sz="1800" b="0" i="0" u="none" strike="noStrike" cap="none" spc="0" normalizeH="0" baseline="0">
             <a:ln>
               <a:noFill/>
             </a:ln>
@@ -969,7 +1569,7 @@
           <a:buFontTx/>
           <a:buNone/>
           <a:tabLst/>
-          <a:defRPr b="0" baseline="0" cap="none" i="0" spc="0" strike="noStrike" sz="1800" u="none" kumimoji="0" normalizeH="0">
+          <a:defRPr kumimoji="0" sz="1800" b="0" i="0" u="none" strike="noStrike" cap="none" spc="0" normalizeH="0" baseline="0">
             <a:ln>
               <a:noFill/>
             </a:ln>
@@ -995,7 +1595,7 @@
           <a:buFontTx/>
           <a:buNone/>
           <a:tabLst/>
-          <a:defRPr b="0" baseline="0" cap="none" i="0" spc="0" strike="noStrike" sz="1800" u="none" kumimoji="0" normalizeH="0">
+          <a:defRPr kumimoji="0" sz="1800" b="0" i="0" u="none" strike="noStrike" cap="none" spc="0" normalizeH="0" baseline="0">
             <a:ln>
               <a:noFill/>
             </a:ln>
@@ -1021,7 +1621,7 @@
           <a:buFontTx/>
           <a:buNone/>
           <a:tabLst/>
-          <a:defRPr b="0" baseline="0" cap="none" i="0" spc="0" strike="noStrike" sz="1800" u="none" kumimoji="0" normalizeH="0">
+          <a:defRPr kumimoji="0" sz="1800" b="0" i="0" u="none" strike="noStrike" cap="none" spc="0" normalizeH="0" baseline="0">
             <a:ln>
               <a:noFill/>
             </a:ln>
@@ -1047,7 +1647,7 @@
           <a:buFontTx/>
           <a:buNone/>
           <a:tabLst/>
-          <a:defRPr b="0" baseline="0" cap="none" i="0" spc="0" strike="noStrike" sz="1800" u="none" kumimoji="0" normalizeH="0">
+          <a:defRPr kumimoji="0" sz="1800" b="0" i="0" u="none" strike="noStrike" cap="none" spc="0" normalizeH="0" baseline="0">
             <a:ln>
               <a:noFill/>
             </a:ln>
@@ -1073,7 +1673,7 @@
           <a:buFontTx/>
           <a:buNone/>
           <a:tabLst/>
-          <a:defRPr b="0" baseline="0" cap="none" i="0" spc="0" strike="noStrike" sz="1800" u="none" kumimoji="0" normalizeH="0">
+          <a:defRPr kumimoji="0" sz="1800" b="0" i="0" u="none" strike="noStrike" cap="none" spc="0" normalizeH="0" baseline="0">
             <a:ln>
               <a:noFill/>
             </a:ln>
@@ -1099,7 +1699,7 @@
           <a:buFontTx/>
           <a:buNone/>
           <a:tabLst/>
-          <a:defRPr b="0" baseline="0" cap="none" i="0" spc="0" strike="noStrike" sz="1800" u="none" kumimoji="0" normalizeH="0">
+          <a:defRPr kumimoji="0" sz="1800" b="0" i="0" u="none" strike="noStrike" cap="none" spc="0" normalizeH="0" baseline="0">
             <a:ln>
               <a:noFill/>
             </a:ln>
@@ -1112,9 +1712,15 @@
         </a:lvl9pPr>
       </a:lstStyle>
       <a:style>
-        <a:lnRef idx="0"/>
-        <a:fillRef idx="0"/>
-        <a:effectRef idx="0"/>
+        <a:lnRef idx="0">
+          <a:scrgbClr r="0" g="0" b="0"/>
+        </a:lnRef>
+        <a:fillRef idx="0">
+          <a:scrgbClr r="0" g="0" b="0"/>
+        </a:fillRef>
+        <a:effectRef idx="0">
+          <a:scrgbClr r="0" g="0" b="0"/>
+        </a:effectRef>
         <a:fontRef idx="none"/>
       </a:style>
     </a:lnDef>
@@ -1128,7 +1734,7 @@
         <a:effectLst/>
         <a:sp3d/>
       </a:spPr>
-      <a:bodyPr rot="0" spcFirstLastPara="1" vertOverflow="overflow" horzOverflow="overflow" vert="horz" wrap="square" lIns="50800" tIns="50800" rIns="50800" bIns="50800" numCol="1" spcCol="38100" rtlCol="0" anchor="t" upright="0">
+      <a:bodyPr rot="0" spcFirstLastPara="1" vertOverflow="overflow" horzOverflow="overflow" vert="horz" wrap="square" lIns="50800" tIns="50800" rIns="50800" bIns="50800" numCol="1" spcCol="38100" rtlCol="0" anchor="t">
         <a:spAutoFit/>
       </a:bodyPr>
       <a:lstStyle>
@@ -1147,7 +1753,7 @@
           <a:buFontTx/>
           <a:buNone/>
           <a:tabLst/>
-          <a:defRPr b="0" baseline="0" cap="none" i="0" spc="0" strike="noStrike" sz="1100" u="none" kumimoji="0" normalizeH="0">
+          <a:defRPr kumimoji="0" sz="1100" b="0" i="0" u="none" strike="noStrike" cap="none" spc="0" normalizeH="0" baseline="0">
             <a:ln>
               <a:noFill/>
             </a:ln>
@@ -1177,7 +1783,7 @@
           <a:buFontTx/>
           <a:buNone/>
           <a:tabLst/>
-          <a:defRPr b="0" baseline="0" cap="none" i="0" spc="0" strike="noStrike" sz="1800" u="none" kumimoji="0" normalizeH="0">
+          <a:defRPr kumimoji="0" sz="1800" b="0" i="0" u="none" strike="noStrike" cap="none" spc="0" normalizeH="0" baseline="0">
             <a:ln>
               <a:noFill/>
             </a:ln>
@@ -1203,7 +1809,7 @@
           <a:buFontTx/>
           <a:buNone/>
           <a:tabLst/>
-          <a:defRPr b="0" baseline="0" cap="none" i="0" spc="0" strike="noStrike" sz="1800" u="none" kumimoji="0" normalizeH="0">
+          <a:defRPr kumimoji="0" sz="1800" b="0" i="0" u="none" strike="noStrike" cap="none" spc="0" normalizeH="0" baseline="0">
             <a:ln>
               <a:noFill/>
             </a:ln>
@@ -1229,7 +1835,7 @@
           <a:buFontTx/>
           <a:buNone/>
           <a:tabLst/>
-          <a:defRPr b="0" baseline="0" cap="none" i="0" spc="0" strike="noStrike" sz="1800" u="none" kumimoji="0" normalizeH="0">
+          <a:defRPr kumimoji="0" sz="1800" b="0" i="0" u="none" strike="noStrike" cap="none" spc="0" normalizeH="0" baseline="0">
             <a:ln>
               <a:noFill/>
             </a:ln>
@@ -1255,7 +1861,7 @@
           <a:buFontTx/>
           <a:buNone/>
           <a:tabLst/>
-          <a:defRPr b="0" baseline="0" cap="none" i="0" spc="0" strike="noStrike" sz="1800" u="none" kumimoji="0" normalizeH="0">
+          <a:defRPr kumimoji="0" sz="1800" b="0" i="0" u="none" strike="noStrike" cap="none" spc="0" normalizeH="0" baseline="0">
             <a:ln>
               <a:noFill/>
             </a:ln>
@@ -1281,7 +1887,7 @@
           <a:buFontTx/>
           <a:buNone/>
           <a:tabLst/>
-          <a:defRPr b="0" baseline="0" cap="none" i="0" spc="0" strike="noStrike" sz="1800" u="none" kumimoji="0" normalizeH="0">
+          <a:defRPr kumimoji="0" sz="1800" b="0" i="0" u="none" strike="noStrike" cap="none" spc="0" normalizeH="0" baseline="0">
             <a:ln>
               <a:noFill/>
             </a:ln>
@@ -1307,7 +1913,7 @@
           <a:buFontTx/>
           <a:buNone/>
           <a:tabLst/>
-          <a:defRPr b="0" baseline="0" cap="none" i="0" spc="0" strike="noStrike" sz="1800" u="none" kumimoji="0" normalizeH="0">
+          <a:defRPr kumimoji="0" sz="1800" b="0" i="0" u="none" strike="noStrike" cap="none" spc="0" normalizeH="0" baseline="0">
             <a:ln>
               <a:noFill/>
             </a:ln>
@@ -1333,7 +1939,7 @@
           <a:buFontTx/>
           <a:buNone/>
           <a:tabLst/>
-          <a:defRPr b="0" baseline="0" cap="none" i="0" spc="0" strike="noStrike" sz="1800" u="none" kumimoji="0" normalizeH="0">
+          <a:defRPr kumimoji="0" sz="1800" b="0" i="0" u="none" strike="noStrike" cap="none" spc="0" normalizeH="0" baseline="0">
             <a:ln>
               <a:noFill/>
             </a:ln>
@@ -1359,7 +1965,7 @@
           <a:buFontTx/>
           <a:buNone/>
           <a:tabLst/>
-          <a:defRPr b="0" baseline="0" cap="none" i="0" spc="0" strike="noStrike" sz="1800" u="none" kumimoji="0" normalizeH="0">
+          <a:defRPr kumimoji="0" sz="1800" b="0" i="0" u="none" strike="noStrike" cap="none" spc="0" normalizeH="0" baseline="0">
             <a:ln>
               <a:noFill/>
             </a:ln>
@@ -1385,7 +1991,7 @@
           <a:buFontTx/>
           <a:buNone/>
           <a:tabLst/>
-          <a:defRPr b="0" baseline="0" cap="none" i="0" spc="0" strike="noStrike" sz="1800" u="none" kumimoji="0" normalizeH="0">
+          <a:defRPr kumimoji="0" sz="1800" b="0" i="0" u="none" strike="noStrike" cap="none" spc="0" normalizeH="0" baseline="0">
             <a:ln>
               <a:noFill/>
             </a:ln>
@@ -1398,12 +2004,19 @@
         </a:lvl9pPr>
       </a:lstStyle>
       <a:style>
-        <a:lnRef idx="0"/>
-        <a:fillRef idx="0"/>
-        <a:effectRef idx="0"/>
+        <a:lnRef idx="0">
+          <a:scrgbClr r="0" g="0" b="0"/>
+        </a:lnRef>
+        <a:fillRef idx="0">
+          <a:scrgbClr r="0" g="0" b="0"/>
+        </a:fillRef>
+        <a:effectRef idx="0">
+          <a:scrgbClr r="0" g="0" b="0"/>
+        </a:effectRef>
         <a:fontRef idx="none"/>
       </a:style>
     </a:txDef>
   </a:objectDefaults>
+  <a:extraClrSchemeLst/>
 </a:theme>
 </file>
</xml_diff>